<commit_message>
lab_5 report v2 (not fixed: 1ns func->time)
</commit_message>
<xml_diff>
--- a/Laboratory_work_5/Report/9308_EBTSS_SobolevMS_lab_5.docx
+++ b/Laboratory_work_5/Report/9308_EBTSS_SobolevMS_lab_5.docx
@@ -843,6 +843,25 @@
     </w:p>
     <w:p>
       <w:pPr>
+        <w:pStyle w:val="31"/>
+        <w:tabs>
+          <w:tab w:val="right" w:pos="9638" w:leader="dot"/>
+        </w:tabs>
+        <w:rPr/>
+      </w:pPr>
+      <w:hyperlink w:anchor="__RefHeading___Toc1004_1251338387">
+        <w:r>
+          <w:rPr>
+            <w:rStyle w:val="Style11"/>
+          </w:rPr>
+          <w:t>2.1.5. Оценка максимальной частоты работы регистра</w:t>
+          <w:tab/>
+          <w:t>15</w:t>
+        </w:r>
+      </w:hyperlink>
+    </w:p>
+    <w:p>
+      <w:pPr>
         <w:pStyle w:val="21"/>
         <w:tabs>
           <w:tab w:val="right" w:pos="9638" w:leader="dot"/>
@@ -856,7 +875,7 @@
           </w:rPr>
           <w:t>2.2. Разработка многофункционального регистра на базе D-триггеров</w:t>
           <w:tab/>
-          <w:t>15</w:t>
+          <w:t>16</w:t>
         </w:r>
       </w:hyperlink>
     </w:p>
@@ -875,7 +894,7 @@
           </w:rPr>
           <w:t>2.2.1. Вариант задания</w:t>
           <w:tab/>
-          <w:t>15</w:t>
+          <w:t>16</w:t>
         </w:r>
       </w:hyperlink>
     </w:p>
@@ -894,7 +913,7 @@
           </w:rPr>
           <w:t>2.2.2. Функциональная схема</w:t>
           <w:tab/>
-          <w:t>16</w:t>
+          <w:t>17</w:t>
         </w:r>
       </w:hyperlink>
     </w:p>
@@ -913,7 +932,7 @@
           </w:rPr>
           <w:t>2.2.3. Функциональное и временное моделирование</w:t>
           <w:tab/>
-          <w:t>17</w:t>
+          <w:t>18</w:t>
         </w:r>
       </w:hyperlink>
     </w:p>
@@ -932,7 +951,7 @@
           </w:rPr>
           <w:t>2.2.4. Макетное моделирование</w:t>
           <w:tab/>
-          <w:t>23</w:t>
+          <w:t>24</w:t>
         </w:r>
       </w:hyperlink>
     </w:p>
@@ -951,7 +970,7 @@
           </w:rPr>
           <w:t>3. Вывод</w:t>
           <w:tab/>
-          <w:t>25</w:t>
+          <w:t>26</w:t>
         </w:r>
       </w:hyperlink>
     </w:p>
@@ -970,7 +989,7 @@
           </w:rPr>
           <w:t>4. Список использованных источников</w:t>
           <w:tab/>
-          <w:t>26</w:t>
+          <w:t>27</w:t>
         </w:r>
       </w:hyperlink>
     </w:p>
@@ -2503,7 +2522,7 @@
         </w:tblBorders>
         <w:tblCellMar>
           <w:top w:w="55" w:type="dxa"/>
-          <w:left w:w="52" w:type="dxa"/>
+          <w:left w:w="51" w:type="dxa"/>
           <w:bottom w:w="55" w:type="dxa"/>
           <w:right w:w="55" w:type="dxa"/>
         </w:tblCellMar>
@@ -2511,9 +2530,9 @@
       <w:tblGrid>
         <w:gridCol w:w="1927"/>
         <w:gridCol w:w="1928"/>
-        <w:gridCol w:w="1924"/>
-        <w:gridCol w:w="1929"/>
+        <w:gridCol w:w="1922"/>
         <w:gridCol w:w="1930"/>
+        <w:gridCol w:w="1931"/>
       </w:tblGrid>
       <w:tr>
         <w:trPr/>
@@ -2563,7 +2582,7 @@
         </w:tc>
         <w:tc>
           <w:tcPr>
-            <w:tcW w:w="1924" w:type="dxa"/>
+            <w:tcW w:w="1922" w:type="dxa"/>
             <w:tcBorders>
               <w:top w:val="single" w:sz="2" w:space="0" w:color="000000"/>
               <w:left w:val="single" w:sz="2" w:space="0" w:color="000000"/>
@@ -2585,7 +2604,7 @@
         </w:tc>
         <w:tc>
           <w:tcPr>
-            <w:tcW w:w="1929" w:type="dxa"/>
+            <w:tcW w:w="1930" w:type="dxa"/>
             <w:tcBorders>
               <w:top w:val="single" w:sz="2" w:space="0" w:color="000000"/>
               <w:left w:val="single" w:sz="2" w:space="0" w:color="000000"/>
@@ -2607,7 +2626,7 @@
         </w:tc>
         <w:tc>
           <w:tcPr>
-            <w:tcW w:w="1930" w:type="dxa"/>
+            <w:tcW w:w="1931" w:type="dxa"/>
             <w:tcBorders>
               <w:top w:val="single" w:sz="2" w:space="0" w:color="000000"/>
               <w:left w:val="single" w:sz="2" w:space="0" w:color="000000"/>
@@ -2678,7 +2697,7 @@
         </w:tc>
         <w:tc>
           <w:tcPr>
-            <w:tcW w:w="1924" w:type="dxa"/>
+            <w:tcW w:w="1922" w:type="dxa"/>
             <w:tcBorders>
               <w:top w:val="single" w:sz="2" w:space="0" w:color="000000"/>
               <w:left w:val="single" w:sz="2" w:space="0" w:color="000000"/>
@@ -2702,7 +2721,7 @@
         </w:tc>
         <w:tc>
           <w:tcPr>
-            <w:tcW w:w="1929" w:type="dxa"/>
+            <w:tcW w:w="1930" w:type="dxa"/>
             <w:tcBorders>
               <w:top w:val="single" w:sz="2" w:space="0" w:color="000000"/>
               <w:left w:val="single" w:sz="2" w:space="0" w:color="000000"/>
@@ -2724,7 +2743,7 @@
         </w:tc>
         <w:tc>
           <w:tcPr>
-            <w:tcW w:w="1930" w:type="dxa"/>
+            <w:tcW w:w="1931" w:type="dxa"/>
             <w:tcBorders>
               <w:top w:val="single" w:sz="2" w:space="0" w:color="000000"/>
               <w:left w:val="single" w:sz="2" w:space="0" w:color="000000"/>
@@ -2816,7 +2835,7 @@
         </w:tblBorders>
         <w:tblCellMar>
           <w:top w:w="55" w:type="dxa"/>
-          <w:left w:w="52" w:type="dxa"/>
+          <w:left w:w="51" w:type="dxa"/>
           <w:bottom w:w="55" w:type="dxa"/>
           <w:right w:w="55" w:type="dxa"/>
         </w:tblCellMar>
@@ -5909,6 +5928,7 @@
         <w:jc w:val="center"/>
         <w:rPr/>
       </w:pPr>
+      <w:bookmarkStart w:id="10" w:name="__DdeLink__1002_1251338387"/>
       <w:r>
         <w:rPr>
           <w:b w:val="false"/>
@@ -5958,6 +5978,7 @@
         </w:rPr>
         <w:t>. Функциональная (сверху) и временная (снизу) диаграмма для C = T, CLN = T, OE = 1</w:t>
       </w:r>
+      <w:bookmarkEnd w:id="10"/>
     </w:p>
     <w:p>
       <w:pPr>
@@ -5983,8 +6004,8 @@
         </w:numPr>
         <w:rPr/>
       </w:pPr>
-      <w:bookmarkStart w:id="10" w:name="__RefHeading___Toc25646_1320847207"/>
-      <w:bookmarkEnd w:id="10"/>
+      <w:bookmarkStart w:id="11" w:name="__RefHeading___Toc25646_1320847207"/>
+      <w:bookmarkEnd w:id="11"/>
       <w:r>
         <w:rPr/>
         <w:t>2.1.4. Макетное моделирование</w:t>
@@ -6149,6 +6170,214 @@
       <w:r>
         <w:rPr/>
       </w:r>
+    </w:p>
+    <w:p>
+      <w:pPr>
+        <w:pStyle w:val="3"/>
+        <w:numPr>
+          <w:ilvl w:val="2"/>
+          <w:numId w:val="1"/>
+        </w:numPr>
+        <w:rPr/>
+      </w:pPr>
+      <w:bookmarkStart w:id="12" w:name="__RefHeading___Toc1004_1251338387"/>
+      <w:bookmarkEnd w:id="12"/>
+      <w:r>
+        <w:rPr/>
+        <w:t>2.1.5. Оценка максимальной частоты работы регистра</w:t>
+      </w:r>
+    </w:p>
+    <w:p>
+      <w:pPr>
+        <w:pStyle w:val="Style17"/>
+        <w:numPr>
+          <w:ilvl w:val="0"/>
+          <w:numId w:val="0"/>
+        </w:numPr>
+        <w:ind w:left="0" w:right="0" w:hanging="0"/>
+        <w:jc w:val="both"/>
+        <w:rPr/>
+      </w:pPr>
+      <w:r>
+        <w:rPr/>
+        <w:tab/>
+        <w:t xml:space="preserve">Оценка максимальной частоты работы 4-разрядного параллельного регистра с использованием триггеров заданного типа. Она производилась с помощью сравнения временного моделирования для различной частоты входного синхросигнала. Максимальная частота работы регистра – </w:t>
+      </w:r>
+      <w:r>
+        <w:rPr/>
+        <w:t>1 наносекунда.</w:t>
+      </w:r>
+    </w:p>
+    <w:p>
+      <w:pPr>
+        <w:pStyle w:val="Style17"/>
+        <w:numPr>
+          <w:ilvl w:val="0"/>
+          <w:numId w:val="0"/>
+        </w:numPr>
+        <w:ind w:left="0" w:right="0" w:hanging="0"/>
+        <w:jc w:val="both"/>
+        <w:rPr/>
+      </w:pPr>
+      <w:r>
+        <w:rPr/>
+      </w:r>
+    </w:p>
+    <w:p>
+      <w:pPr>
+        <w:pStyle w:val="Style17"/>
+        <w:numPr>
+          <w:ilvl w:val="0"/>
+          <w:numId w:val="0"/>
+        </w:numPr>
+        <w:ind w:left="0" w:right="0" w:hanging="0"/>
+        <w:jc w:val="center"/>
+        <w:rPr/>
+      </w:pPr>
+      <w:r>
+        <w:rPr/>
+        <w:drawing>
+          <wp:inline distT="0" distB="0" distL="0" distR="0">
+            <wp:extent cx="6120130" cy="3335655"/>
+            <wp:effectExtent l="0" t="0" r="0" b="0"/>
+            <wp:docPr id="11" name="Изображение1" descr=""/>
+            <wp:cNvGraphicFramePr>
+              <a:graphicFrameLocks xmlns:a="http://schemas.openxmlformats.org/drawingml/2006/main" noChangeAspect="1"/>
+            </wp:cNvGraphicFramePr>
+            <a:graphic xmlns:a="http://schemas.openxmlformats.org/drawingml/2006/main">
+              <a:graphicData uri="http://schemas.openxmlformats.org/drawingml/2006/picture">
+                <pic:pic xmlns:pic="http://schemas.openxmlformats.org/drawingml/2006/picture">
+                  <pic:nvPicPr>
+                    <pic:cNvPr id="11" name="Изображение1" descr=""/>
+                    <pic:cNvPicPr>
+                      <a:picLocks noChangeAspect="1" noChangeArrowheads="1"/>
+                    </pic:cNvPicPr>
+                  </pic:nvPicPr>
+                  <pic:blipFill>
+                    <a:blip r:embed="rId12"/>
+                    <a:stretch>
+                      <a:fillRect/>
+                    </a:stretch>
+                  </pic:blipFill>
+                  <pic:spPr bwMode="auto">
+                    <a:xfrm>
+                      <a:off x="0" y="0"/>
+                      <a:ext cx="6120130" cy="3335655"/>
+                    </a:xfrm>
+                    <a:prstGeom prst="rect">
+                      <a:avLst/>
+                    </a:prstGeom>
+                  </pic:spPr>
+                </pic:pic>
+              </a:graphicData>
+            </a:graphic>
+          </wp:inline>
+        </w:drawing>
+      </w:r>
+    </w:p>
+    <w:p>
+      <w:pPr>
+        <w:pStyle w:val="Style17"/>
+        <w:numPr>
+          <w:ilvl w:val="0"/>
+          <w:numId w:val="0"/>
+        </w:numPr>
+        <w:ind w:left="0" w:right="0" w:hanging="0"/>
+        <w:jc w:val="center"/>
+        <w:rPr/>
+      </w:pPr>
+      <w:r>
+        <w:rPr>
+          <w:b w:val="false"/>
+          <w:bCs w:val="false"/>
+        </w:rPr>
+        <w:t xml:space="preserve">Рисунок </w:t>
+      </w:r>
+      <w:r>
+        <w:rPr>
+          <w:b w:val="false"/>
+          <w:bCs w:val="false"/>
+        </w:rPr>
+        <w:fldChar w:fldCharType="begin"/>
+      </w:r>
+      <w:r>
+        <w:rPr>
+          <w:b w:val="false"/>
+          <w:bCs w:val="false"/>
+        </w:rPr>
+        <w:instrText> SEQ Рисунок \* ARABIC </w:instrText>
+      </w:r>
+      <w:r>
+        <w:rPr>
+          <w:b w:val="false"/>
+          <w:bCs w:val="false"/>
+        </w:rPr>
+        <w:fldChar w:fldCharType="separate"/>
+      </w:r>
+      <w:r>
+        <w:rPr>
+          <w:b w:val="false"/>
+          <w:bCs w:val="false"/>
+        </w:rPr>
+        <w:t>11</w:t>
+      </w:r>
+      <w:r>
+        <w:rPr>
+          <w:b w:val="false"/>
+          <w:bCs w:val="false"/>
+        </w:rPr>
+        <w:fldChar w:fldCharType="end"/>
+      </w:r>
+      <w:r>
+        <w:rPr>
+          <w:b w:val="false"/>
+          <w:bCs w:val="false"/>
+        </w:rPr>
+        <w:t xml:space="preserve">. Функциональная диаграмма для C = T </w:t>
+      </w:r>
+      <w:r>
+        <w:rPr>
+          <w:b w:val="false"/>
+          <w:bCs w:val="false"/>
+        </w:rPr>
+        <w:t>(1 ns)</w:t>
+      </w:r>
+      <w:r>
+        <w:rPr>
+          <w:b w:val="false"/>
+          <w:bCs w:val="false"/>
+        </w:rPr>
+        <w:t xml:space="preserve">, CLN = </w:t>
+      </w:r>
+      <w:r>
+        <w:rPr>
+          <w:b w:val="false"/>
+          <w:bCs w:val="false"/>
+        </w:rPr>
+        <w:t>1</w:t>
+      </w:r>
+      <w:r>
+        <w:rPr>
+          <w:b w:val="false"/>
+          <w:bCs w:val="false"/>
+        </w:rPr>
+        <w:t>, OE = 1</w:t>
+      </w:r>
+    </w:p>
+    <w:p>
+      <w:pPr>
+        <w:pStyle w:val="Style17"/>
+        <w:numPr>
+          <w:ilvl w:val="0"/>
+          <w:numId w:val="0"/>
+        </w:numPr>
+        <w:ind w:left="0" w:right="0" w:hanging="0"/>
+        <w:jc w:val="both"/>
+        <w:rPr/>
+      </w:pPr>
+      <w:r>
+        <w:rPr/>
+      </w:r>
       <w:r>
         <w:br w:type="page"/>
       </w:r>
@@ -6162,8 +6391,8 @@
         </w:numPr>
         <w:rPr/>
       </w:pPr>
-      <w:bookmarkStart w:id="11" w:name="__RefHeading___Toc12132_2067955445"/>
-      <w:bookmarkEnd w:id="11"/>
+      <w:bookmarkStart w:id="13" w:name="__RefHeading___Toc12132_2067955445"/>
+      <w:bookmarkEnd w:id="13"/>
       <w:r>
         <w:rPr/>
         <w:t>2.2. Разработка многофункционального регистра на базе D-триггеров</w:t>
@@ -6178,8 +6407,8 @@
         </w:numPr>
         <w:rPr/>
       </w:pPr>
-      <w:bookmarkStart w:id="12" w:name="__RefHeading___Toc25648_1320847207"/>
-      <w:bookmarkEnd w:id="12"/>
+      <w:bookmarkStart w:id="14" w:name="__RefHeading___Toc25648_1320847207"/>
+      <w:bookmarkEnd w:id="14"/>
       <w:r>
         <w:rPr/>
         <w:t>2.2.1. Вариант задания</w:t>
@@ -6270,7 +6499,7 @@
         </w:tblBorders>
         <w:tblCellMar>
           <w:top w:w="55" w:type="dxa"/>
-          <w:left w:w="52" w:type="dxa"/>
+          <w:left w:w="51" w:type="dxa"/>
           <w:bottom w:w="55" w:type="dxa"/>
           <w:right w:w="55" w:type="dxa"/>
         </w:tblCellMar>
@@ -6446,7 +6675,7 @@
         </w:tblBorders>
         <w:tblCellMar>
           <w:top w:w="55" w:type="dxa"/>
-          <w:left w:w="52" w:type="dxa"/>
+          <w:left w:w="51" w:type="dxa"/>
           <w:bottom w:w="55" w:type="dxa"/>
           <w:right w:w="55" w:type="dxa"/>
         </w:tblCellMar>
@@ -6769,7 +6998,7 @@
         </w:tblBorders>
         <w:tblCellMar>
           <w:top w:w="55" w:type="dxa"/>
-          <w:left w:w="52" w:type="dxa"/>
+          <w:left w:w="51" w:type="dxa"/>
           <w:bottom w:w="55" w:type="dxa"/>
           <w:right w:w="55" w:type="dxa"/>
         </w:tblCellMar>
@@ -6778,10 +7007,10 @@
         <w:gridCol w:w="1376"/>
         <w:gridCol w:w="1377"/>
         <w:gridCol w:w="1377"/>
-        <w:gridCol w:w="1379"/>
+        <w:gridCol w:w="1380"/>
         <w:gridCol w:w="1377"/>
         <w:gridCol w:w="1377"/>
-        <w:gridCol w:w="1374"/>
+        <w:gridCol w:w="1373"/>
       </w:tblGrid>
       <w:tr>
         <w:trPr/>
@@ -6853,7 +7082,7 @@
         </w:tc>
         <w:tc>
           <w:tcPr>
-            <w:tcW w:w="1379" w:type="dxa"/>
+            <w:tcW w:w="1380" w:type="dxa"/>
             <w:tcBorders>
               <w:top w:val="single" w:sz="2" w:space="0" w:color="000000"/>
               <w:left w:val="single" w:sz="2" w:space="0" w:color="000000"/>
@@ -6919,7 +7148,7 @@
         </w:tc>
         <w:tc>
           <w:tcPr>
-            <w:tcW w:w="1374" w:type="dxa"/>
+            <w:tcW w:w="1373" w:type="dxa"/>
             <w:tcBorders>
               <w:top w:val="single" w:sz="2" w:space="0" w:color="000000"/>
               <w:left w:val="single" w:sz="2" w:space="0" w:color="000000"/>
@@ -7012,7 +7241,7 @@
         </w:tc>
         <w:tc>
           <w:tcPr>
-            <w:tcW w:w="1379" w:type="dxa"/>
+            <w:tcW w:w="1380" w:type="dxa"/>
             <w:tcBorders>
               <w:top w:val="single" w:sz="2" w:space="0" w:color="000000"/>
               <w:left w:val="single" w:sz="2" w:space="0" w:color="000000"/>
@@ -7078,7 +7307,7 @@
         </w:tc>
         <w:tc>
           <w:tcPr>
-            <w:tcW w:w="1374" w:type="dxa"/>
+            <w:tcW w:w="1373" w:type="dxa"/>
             <w:tcBorders>
               <w:top w:val="single" w:sz="2" w:space="0" w:color="000000"/>
               <w:left w:val="single" w:sz="2" w:space="0" w:color="000000"/>
@@ -7171,7 +7400,7 @@
         </w:tc>
         <w:tc>
           <w:tcPr>
-            <w:tcW w:w="1379" w:type="dxa"/>
+            <w:tcW w:w="1380" w:type="dxa"/>
             <w:tcBorders>
               <w:top w:val="single" w:sz="2" w:space="0" w:color="000000"/>
               <w:left w:val="single" w:sz="2" w:space="0" w:color="000000"/>
@@ -7239,7 +7468,7 @@
         </w:tc>
         <w:tc>
           <w:tcPr>
-            <w:tcW w:w="1374" w:type="dxa"/>
+            <w:tcW w:w="1373" w:type="dxa"/>
             <w:tcBorders>
               <w:top w:val="single" w:sz="2" w:space="0" w:color="000000"/>
               <w:left w:val="single" w:sz="2" w:space="0" w:color="000000"/>
@@ -7332,7 +7561,7 @@
         </w:tc>
         <w:tc>
           <w:tcPr>
-            <w:tcW w:w="1379" w:type="dxa"/>
+            <w:tcW w:w="1380" w:type="dxa"/>
             <w:tcBorders>
               <w:top w:val="single" w:sz="2" w:space="0" w:color="000000"/>
               <w:left w:val="single" w:sz="2" w:space="0" w:color="000000"/>
@@ -7400,7 +7629,7 @@
         </w:tc>
         <w:tc>
           <w:tcPr>
-            <w:tcW w:w="1374" w:type="dxa"/>
+            <w:tcW w:w="1373" w:type="dxa"/>
             <w:tcBorders>
               <w:top w:val="single" w:sz="2" w:space="0" w:color="000000"/>
               <w:left w:val="single" w:sz="2" w:space="0" w:color="000000"/>
@@ -7493,7 +7722,7 @@
         </w:tc>
         <w:tc>
           <w:tcPr>
-            <w:tcW w:w="1379" w:type="dxa"/>
+            <w:tcW w:w="1380" w:type="dxa"/>
             <w:tcBorders>
               <w:top w:val="single" w:sz="2" w:space="0" w:color="000000"/>
               <w:left w:val="single" w:sz="2" w:space="0" w:color="000000"/>
@@ -7561,7 +7790,7 @@
         </w:tc>
         <w:tc>
           <w:tcPr>
-            <w:tcW w:w="1374" w:type="dxa"/>
+            <w:tcW w:w="1373" w:type="dxa"/>
             <w:tcBorders>
               <w:top w:val="single" w:sz="2" w:space="0" w:color="000000"/>
               <w:left w:val="single" w:sz="2" w:space="0" w:color="000000"/>
@@ -7654,7 +7883,7 @@
         </w:tc>
         <w:tc>
           <w:tcPr>
-            <w:tcW w:w="1379" w:type="dxa"/>
+            <w:tcW w:w="1380" w:type="dxa"/>
             <w:tcBorders>
               <w:top w:val="single" w:sz="2" w:space="0" w:color="000000"/>
               <w:left w:val="single" w:sz="2" w:space="0" w:color="000000"/>
@@ -7722,7 +7951,7 @@
         </w:tc>
         <w:tc>
           <w:tcPr>
-            <w:tcW w:w="1374" w:type="dxa"/>
+            <w:tcW w:w="1373" w:type="dxa"/>
             <w:tcBorders>
               <w:top w:val="single" w:sz="2" w:space="0" w:color="000000"/>
               <w:left w:val="single" w:sz="2" w:space="0" w:color="000000"/>
@@ -7770,8 +7999,8 @@
         </w:numPr>
         <w:rPr/>
       </w:pPr>
-      <w:bookmarkStart w:id="13" w:name="__RefHeading___Toc25650_1320847207"/>
-      <w:bookmarkEnd w:id="13"/>
+      <w:bookmarkStart w:id="15" w:name="__RefHeading___Toc25650_1320847207"/>
+      <w:bookmarkEnd w:id="15"/>
       <w:r>
         <w:rPr/>
         <w:t>2.2.2. Функциональная схема</w:t>
@@ -7826,7 +8055,7 @@
           <wp:inline distT="0" distB="0" distL="0" distR="0">
             <wp:extent cx="6120130" cy="5093335"/>
             <wp:effectExtent l="0" t="0" r="0" b="0"/>
-            <wp:docPr id="11" name="Изображение2" descr=""/>
+            <wp:docPr id="12" name="Изображение2" descr=""/>
             <wp:cNvGraphicFramePr>
               <a:graphicFrameLocks xmlns:a="http://schemas.openxmlformats.org/drawingml/2006/main" noChangeAspect="1"/>
             </wp:cNvGraphicFramePr>
@@ -7834,13 +8063,13 @@
               <a:graphicData uri="http://schemas.openxmlformats.org/drawingml/2006/picture">
                 <pic:pic xmlns:pic="http://schemas.openxmlformats.org/drawingml/2006/picture">
                   <pic:nvPicPr>
-                    <pic:cNvPr id="11" name="Изображение2" descr=""/>
+                    <pic:cNvPr id="12" name="Изображение2" descr=""/>
                     <pic:cNvPicPr>
                       <a:picLocks noChangeAspect="1" noChangeArrowheads="1"/>
                     </pic:cNvPicPr>
                   </pic:nvPicPr>
                   <pic:blipFill>
-                    <a:blip r:embed="rId12"/>
+                    <a:blip r:embed="rId13"/>
                     <a:stretch>
                       <a:fillRect/>
                     </a:stretch>
@@ -7905,7 +8134,7 @@
           <w:b w:val="false"/>
           <w:bCs w:val="false"/>
         </w:rPr>
-        <w:t>11</w:t>
+        <w:t>12</w:t>
       </w:r>
       <w:r>
         <w:rPr>
@@ -7946,8 +8175,8 @@
         </w:numPr>
         <w:rPr/>
       </w:pPr>
-      <w:bookmarkStart w:id="14" w:name="__RefHeading___Toc25652_1320847207"/>
-      <w:bookmarkEnd w:id="14"/>
+      <w:bookmarkStart w:id="16" w:name="__RefHeading___Toc25652_1320847207"/>
+      <w:bookmarkEnd w:id="16"/>
       <w:r>
         <w:rPr/>
         <w:t>2.2.3. Функциональное и временное моделирование</w:t>
@@ -8002,7 +8231,7 @@
           <wp:inline distT="0" distB="0" distL="0" distR="0">
             <wp:extent cx="6120130" cy="4111625"/>
             <wp:effectExtent l="0" t="0" r="0" b="0"/>
-            <wp:docPr id="12" name="Изображение17" descr=""/>
+            <wp:docPr id="13" name="Изображение17" descr=""/>
             <wp:cNvGraphicFramePr>
               <a:graphicFrameLocks xmlns:a="http://schemas.openxmlformats.org/drawingml/2006/main" noChangeAspect="1"/>
             </wp:cNvGraphicFramePr>
@@ -8010,13 +8239,13 @@
               <a:graphicData uri="http://schemas.openxmlformats.org/drawingml/2006/picture">
                 <pic:pic xmlns:pic="http://schemas.openxmlformats.org/drawingml/2006/picture">
                   <pic:nvPicPr>
-                    <pic:cNvPr id="12" name="Изображение17" descr=""/>
+                    <pic:cNvPr id="13" name="Изображение17" descr=""/>
                     <pic:cNvPicPr>
                       <a:picLocks noChangeAspect="1" noChangeArrowheads="1"/>
                     </pic:cNvPicPr>
                   </pic:nvPicPr>
                   <pic:blipFill>
-                    <a:blip r:embed="rId13"/>
+                    <a:blip r:embed="rId14"/>
                     <a:stretch>
                       <a:fillRect/>
                     </a:stretch>
@@ -8081,7 +8310,7 @@
           <w:b w:val="false"/>
           <w:bCs w:val="false"/>
         </w:rPr>
-        <w:t>12</w:t>
+        <w:t>13</w:t>
       </w:r>
       <w:r>
         <w:rPr>
@@ -8130,7 +8359,7 @@
           <wp:inline distT="0" distB="0" distL="0" distR="0">
             <wp:extent cx="6120130" cy="3939540"/>
             <wp:effectExtent l="0" t="0" r="0" b="0"/>
-            <wp:docPr id="13" name="Изображение18" descr=""/>
+            <wp:docPr id="14" name="Изображение18" descr=""/>
             <wp:cNvGraphicFramePr>
               <a:graphicFrameLocks xmlns:a="http://schemas.openxmlformats.org/drawingml/2006/main" noChangeAspect="1"/>
             </wp:cNvGraphicFramePr>
@@ -8138,13 +8367,13 @@
               <a:graphicData uri="http://schemas.openxmlformats.org/drawingml/2006/picture">
                 <pic:pic xmlns:pic="http://schemas.openxmlformats.org/drawingml/2006/picture">
                   <pic:nvPicPr>
-                    <pic:cNvPr id="13" name="Изображение18" descr=""/>
+                    <pic:cNvPr id="14" name="Изображение18" descr=""/>
                     <pic:cNvPicPr>
                       <a:picLocks noChangeAspect="1" noChangeArrowheads="1"/>
                     </pic:cNvPicPr>
                   </pic:nvPicPr>
                   <pic:blipFill>
-                    <a:blip r:embed="rId14"/>
+                    <a:blip r:embed="rId15"/>
                     <a:stretch>
                       <a:fillRect/>
                     </a:stretch>
@@ -8209,7 +8438,7 @@
           <w:b w:val="false"/>
           <w:bCs w:val="false"/>
         </w:rPr>
-        <w:t>13</w:t>
+        <w:t>14</w:t>
       </w:r>
       <w:r>
         <w:rPr>
@@ -8258,7 +8487,7 @@
           <wp:inline distT="0" distB="0" distL="0" distR="0">
             <wp:extent cx="6120130" cy="3996055"/>
             <wp:effectExtent l="0" t="0" r="0" b="0"/>
-            <wp:docPr id="14" name="Изображение19" descr=""/>
+            <wp:docPr id="15" name="Изображение19" descr=""/>
             <wp:cNvGraphicFramePr>
               <a:graphicFrameLocks xmlns:a="http://schemas.openxmlformats.org/drawingml/2006/main" noChangeAspect="1"/>
             </wp:cNvGraphicFramePr>
@@ -8266,13 +8495,13 @@
               <a:graphicData uri="http://schemas.openxmlformats.org/drawingml/2006/picture">
                 <pic:pic xmlns:pic="http://schemas.openxmlformats.org/drawingml/2006/picture">
                   <pic:nvPicPr>
-                    <pic:cNvPr id="14" name="Изображение19" descr=""/>
+                    <pic:cNvPr id="15" name="Изображение19" descr=""/>
                     <pic:cNvPicPr>
                       <a:picLocks noChangeAspect="1" noChangeArrowheads="1"/>
                     </pic:cNvPicPr>
                   </pic:nvPicPr>
                   <pic:blipFill>
-                    <a:blip r:embed="rId15"/>
+                    <a:blip r:embed="rId16"/>
                     <a:stretch>
                       <a:fillRect/>
                     </a:stretch>
@@ -8337,7 +8566,7 @@
           <w:b w:val="false"/>
           <w:bCs w:val="false"/>
         </w:rPr>
-        <w:t>14</w:t>
+        <w:t>15</w:t>
       </w:r>
       <w:r>
         <w:rPr>
@@ -8386,7 +8615,7 @@
           <wp:inline distT="0" distB="0" distL="0" distR="0">
             <wp:extent cx="6120130" cy="3977005"/>
             <wp:effectExtent l="0" t="0" r="0" b="0"/>
-            <wp:docPr id="15" name="Изображение20" descr=""/>
+            <wp:docPr id="16" name="Изображение20" descr=""/>
             <wp:cNvGraphicFramePr>
               <a:graphicFrameLocks xmlns:a="http://schemas.openxmlformats.org/drawingml/2006/main" noChangeAspect="1"/>
             </wp:cNvGraphicFramePr>
@@ -8394,13 +8623,13 @@
               <a:graphicData uri="http://schemas.openxmlformats.org/drawingml/2006/picture">
                 <pic:pic xmlns:pic="http://schemas.openxmlformats.org/drawingml/2006/picture">
                   <pic:nvPicPr>
-                    <pic:cNvPr id="15" name="Изображение20" descr=""/>
+                    <pic:cNvPr id="16" name="Изображение20" descr=""/>
                     <pic:cNvPicPr>
                       <a:picLocks noChangeAspect="1" noChangeArrowheads="1"/>
                     </pic:cNvPicPr>
                   </pic:nvPicPr>
                   <pic:blipFill>
-                    <a:blip r:embed="rId16"/>
+                    <a:blip r:embed="rId17"/>
                     <a:stretch>
                       <a:fillRect/>
                     </a:stretch>
@@ -8465,7 +8694,7 @@
           <w:b w:val="false"/>
           <w:bCs w:val="false"/>
         </w:rPr>
-        <w:t>15</w:t>
+        <w:t>16</w:t>
       </w:r>
       <w:r>
         <w:rPr>
@@ -8514,7 +8743,7 @@
           <wp:inline distT="0" distB="0" distL="0" distR="0">
             <wp:extent cx="6120130" cy="3940810"/>
             <wp:effectExtent l="0" t="0" r="0" b="0"/>
-            <wp:docPr id="16" name="Изображение21" descr=""/>
+            <wp:docPr id="17" name="Изображение21" descr=""/>
             <wp:cNvGraphicFramePr>
               <a:graphicFrameLocks xmlns:a="http://schemas.openxmlformats.org/drawingml/2006/main" noChangeAspect="1"/>
             </wp:cNvGraphicFramePr>
@@ -8522,13 +8751,13 @@
               <a:graphicData uri="http://schemas.openxmlformats.org/drawingml/2006/picture">
                 <pic:pic xmlns:pic="http://schemas.openxmlformats.org/drawingml/2006/picture">
                   <pic:nvPicPr>
-                    <pic:cNvPr id="16" name="Изображение21" descr=""/>
+                    <pic:cNvPr id="17" name="Изображение21" descr=""/>
                     <pic:cNvPicPr>
                       <a:picLocks noChangeAspect="1" noChangeArrowheads="1"/>
                     </pic:cNvPicPr>
                   </pic:nvPicPr>
                   <pic:blipFill>
-                    <a:blip r:embed="rId17"/>
+                    <a:blip r:embed="rId18"/>
                     <a:stretch>
                       <a:fillRect/>
                     </a:stretch>
@@ -8593,7 +8822,7 @@
           <w:b w:val="false"/>
           <w:bCs w:val="false"/>
         </w:rPr>
-        <w:t>16</w:t>
+        <w:t>17</w:t>
       </w:r>
       <w:r>
         <w:rPr>
@@ -8674,7 +8903,7 @@
           <wp:inline distT="0" distB="0" distL="0" distR="0">
             <wp:extent cx="6120130" cy="3985260"/>
             <wp:effectExtent l="0" t="0" r="0" b="0"/>
-            <wp:docPr id="17" name="Изображение22" descr=""/>
+            <wp:docPr id="18" name="Изображение22" descr=""/>
             <wp:cNvGraphicFramePr>
               <a:graphicFrameLocks xmlns:a="http://schemas.openxmlformats.org/drawingml/2006/main" noChangeAspect="1"/>
             </wp:cNvGraphicFramePr>
@@ -8682,13 +8911,13 @@
               <a:graphicData uri="http://schemas.openxmlformats.org/drawingml/2006/picture">
                 <pic:pic xmlns:pic="http://schemas.openxmlformats.org/drawingml/2006/picture">
                   <pic:nvPicPr>
-                    <pic:cNvPr id="17" name="Изображение22" descr=""/>
+                    <pic:cNvPr id="18" name="Изображение22" descr=""/>
                     <pic:cNvPicPr>
                       <a:picLocks noChangeAspect="1" noChangeArrowheads="1"/>
                     </pic:cNvPicPr>
                   </pic:nvPicPr>
                   <pic:blipFill>
-                    <a:blip r:embed="rId18"/>
+                    <a:blip r:embed="rId19"/>
                     <a:stretch>
                       <a:fillRect/>
                     </a:stretch>
@@ -8753,7 +8982,7 @@
           <w:b w:val="false"/>
           <w:bCs w:val="false"/>
         </w:rPr>
-        <w:t>17</w:t>
+        <w:t>18</w:t>
       </w:r>
       <w:r>
         <w:rPr>
@@ -8794,8 +9023,8 @@
         </w:numPr>
         <w:rPr/>
       </w:pPr>
-      <w:bookmarkStart w:id="15" w:name="__RefHeading___Toc25654_1320847207"/>
-      <w:bookmarkEnd w:id="15"/>
+      <w:bookmarkStart w:id="17" w:name="__RefHeading___Toc25654_1320847207"/>
+      <w:bookmarkEnd w:id="17"/>
       <w:r>
         <w:rPr/>
         <w:t>2.2.4. Макетное моделирование</w:t>
@@ -8850,7 +9079,7 @@
           <wp:inline distT="0" distB="0" distL="0" distR="0">
             <wp:extent cx="6120130" cy="4822825"/>
             <wp:effectExtent l="0" t="0" r="0" b="0"/>
-            <wp:docPr id="18" name="Изображение16" descr=""/>
+            <wp:docPr id="19" name="Изображение16" descr=""/>
             <wp:cNvGraphicFramePr>
               <a:graphicFrameLocks xmlns:a="http://schemas.openxmlformats.org/drawingml/2006/main" noChangeAspect="1"/>
             </wp:cNvGraphicFramePr>
@@ -8858,13 +9087,13 @@
               <a:graphicData uri="http://schemas.openxmlformats.org/drawingml/2006/picture">
                 <pic:pic xmlns:pic="http://schemas.openxmlformats.org/drawingml/2006/picture">
                   <pic:nvPicPr>
-                    <pic:cNvPr id="18" name="Изображение16" descr=""/>
+                    <pic:cNvPr id="19" name="Изображение16" descr=""/>
                     <pic:cNvPicPr>
                       <a:picLocks noChangeAspect="1" noChangeArrowheads="1"/>
                     </pic:cNvPicPr>
                   </pic:nvPicPr>
                   <pic:blipFill>
-                    <a:blip r:embed="rId19"/>
+                    <a:blip r:embed="rId20"/>
                     <a:stretch>
                       <a:fillRect/>
                     </a:stretch>
@@ -8929,7 +9158,7 @@
           <w:b w:val="false"/>
           <w:bCs w:val="false"/>
         </w:rPr>
-        <w:t>18</w:t>
+        <w:t>19</w:t>
       </w:r>
       <w:r>
         <w:rPr>
@@ -8973,8 +9202,8 @@
         </w:numPr>
         <w:rPr/>
       </w:pPr>
-      <w:bookmarkStart w:id="16" w:name="__RefHeading___Toc358_311249038"/>
-      <w:bookmarkEnd w:id="16"/>
+      <w:bookmarkStart w:id="18" w:name="__RefHeading___Toc358_311249038"/>
+      <w:bookmarkEnd w:id="18"/>
       <w:r>
         <w:rPr/>
         <w:t>3. Вывод</w:t>
@@ -8996,14 +9225,14 @@
         <w:tab/>
         <w:t>В ходе выполнения лабораторной работы №5 «</w:t>
       </w:r>
-      <w:bookmarkStart w:id="17" w:name="__DdeLink__40860_3602482805"/>
-      <w:bookmarkStart w:id="18" w:name="__DdeLink__10522_7389959"/>
+      <w:bookmarkStart w:id="19" w:name="__DdeLink__10522_7389959"/>
+      <w:bookmarkStart w:id="20" w:name="__DdeLink__40860_3602482805"/>
       <w:r>
         <w:rPr/>
         <w:t>Исследование регистров</w:t>
       </w:r>
-      <w:bookmarkEnd w:id="17"/>
-      <w:bookmarkEnd w:id="18"/>
+      <w:bookmarkEnd w:id="19"/>
+      <w:bookmarkEnd w:id="20"/>
       <w:r>
         <w:rPr/>
         <w:t>» были исследованы особенности проектирования регистров различного типа (в том числе регистр на базе RS-триггеров и многофункциональный регистр на базе D-триггеров, который выполняет параллельную загрузку, инверсию кода, циклический сдвиг вправо и сдвиг влево с заполнением 0), закреплены навыки синтеза и экспериментального исследования узлов в среде Quartus II. В ходе работы были построены функциональные и временные диаграммы, отражающие работу регистров, произведена «распиновка» для макетного моделирования регистров и спроектированы указанные в задании регистры. Таким образом и были исследованы особенности проектирования регистров различного типа, закреплены навыки синтеза и экспериментального исследования узлов в среде Quartus II.</w:t>
@@ -9036,8 +9265,8 @@
         </w:numPr>
         <w:rPr/>
       </w:pPr>
-      <w:bookmarkStart w:id="19" w:name="__RefHeading___Toc360_311249038"/>
-      <w:bookmarkEnd w:id="19"/>
+      <w:bookmarkStart w:id="21" w:name="__RefHeading___Toc360_311249038"/>
+      <w:bookmarkEnd w:id="21"/>
       <w:r>
         <w:rPr/>
         <w:t>4. Список использованных источников</w:t>
@@ -9059,7 +9288,7 @@
         <w:tab/>
         <w:t xml:space="preserve">1. Онлайн-курс «Элементная база цифровых систем» в LMS Moodle [сайт]. URL: </w:t>
       </w:r>
-      <w:hyperlink r:id="rId20">
+      <w:hyperlink r:id="rId21">
         <w:r>
           <w:rPr>
             <w:rStyle w:val="Style10"/>
@@ -9105,7 +9334,7 @@
         <w:tab/>
         <w:t xml:space="preserve">3. Компоненты и технологии [сайт]. URL: </w:t>
       </w:r>
-      <w:hyperlink r:id="rId21">
+      <w:hyperlink r:id="rId22">
         <w:r>
           <w:rPr>
             <w:rStyle w:val="Style10"/>
@@ -9134,7 +9363,7 @@
         <w:tab/>
         <w:t xml:space="preserve">4. Русские блоги [сайт]. URL: </w:t>
       </w:r>
-      <w:hyperlink r:id="rId22">
+      <w:hyperlink r:id="rId23">
         <w:r>
           <w:rPr>
             <w:rStyle w:val="Style10"/>
@@ -9163,7 +9392,7 @@
         <w:tab/>
         <w:t xml:space="preserve">5. РадиоКОТ [сайт]. URL: </w:t>
       </w:r>
-      <w:hyperlink r:id="rId23">
+      <w:hyperlink r:id="rId24">
         <w:r>
           <w:rPr>
             <w:rStyle w:val="Style10"/>
@@ -9192,8 +9421,8 @@
       </w:r>
     </w:p>
     <w:sectPr>
-      <w:footerReference w:type="default" r:id="rId24"/>
-      <w:footerReference w:type="first" r:id="rId25"/>
+      <w:footerReference w:type="default" r:id="rId25"/>
+      <w:footerReference w:type="first" r:id="rId26"/>
       <w:type w:val="nextPage"/>
       <w:pgSz w:w="11906" w:h="16838"/>
       <w:pgMar w:left="1134" w:right="1134" w:header="0" w:top="1134" w:footer="1134" w:bottom="2223" w:gutter="0"/>
@@ -9228,7 +9457,7 @@
     </w:r>
     <w:r>
       <w:rPr/>
-      <w:t>26</w:t>
+      <w:t>27</w:t>
     </w:r>
     <w:r>
       <w:rPr/>
@@ -10234,6 +10463,11 @@
     <w:qFormat/>
     <w:rPr/>
   </w:style>
+  <w:style w:type="character" w:styleId="ListLabel53">
+    <w:name w:val="ListLabel 53"/>
+    <w:qFormat/>
+    <w:rPr/>
+  </w:style>
   <w:style w:type="paragraph" w:styleId="Style16">
     <w:name w:val="Заголовок"/>
     <w:basedOn w:val="Normal"/>

</xml_diff>

<commit_message>
lab_5 report v3 (max freq time sim & OEL sch)
</commit_message>
<xml_diff>
--- a/Laboratory_work_5/Report/9308_EBTSS_SobolevMS_lab_5.docx
+++ b/Laboratory_work_5/Report/9308_EBTSS_SobolevMS_lab_5.docx
@@ -7,7 +7,7 @@
         <w:pStyle w:val="Style17"/>
         <w:numPr>
           <w:ilvl w:val="0"/>
-          <w:numId w:val="5"/>
+          <w:numId w:val="6"/>
         </w:numPr>
         <w:jc w:val="center"/>
         <w:rPr/>
@@ -22,7 +22,7 @@
         <w:pStyle w:val="Style17"/>
         <w:numPr>
           <w:ilvl w:val="0"/>
-          <w:numId w:val="5"/>
+          <w:numId w:val="6"/>
         </w:numPr>
         <w:jc w:val="center"/>
         <w:rPr/>
@@ -37,7 +37,7 @@
         <w:pStyle w:val="Style17"/>
         <w:numPr>
           <w:ilvl w:val="0"/>
-          <w:numId w:val="5"/>
+          <w:numId w:val="6"/>
         </w:numPr>
         <w:jc w:val="center"/>
         <w:rPr/>
@@ -52,7 +52,7 @@
         <w:pStyle w:val="Style17"/>
         <w:numPr>
           <w:ilvl w:val="0"/>
-          <w:numId w:val="5"/>
+          <w:numId w:val="6"/>
         </w:numPr>
         <w:jc w:val="center"/>
         <w:rPr/>
@@ -67,7 +67,7 @@
         <w:pStyle w:val="Style17"/>
         <w:numPr>
           <w:ilvl w:val="0"/>
-          <w:numId w:val="5"/>
+          <w:numId w:val="6"/>
         </w:numPr>
         <w:jc w:val="center"/>
         <w:rPr/>
@@ -82,7 +82,7 @@
         <w:pStyle w:val="Style17"/>
         <w:numPr>
           <w:ilvl w:val="0"/>
-          <w:numId w:val="5"/>
+          <w:numId w:val="6"/>
         </w:numPr>
         <w:jc w:val="center"/>
         <w:rPr/>
@@ -96,7 +96,7 @@
         <w:pStyle w:val="Style17"/>
         <w:numPr>
           <w:ilvl w:val="0"/>
-          <w:numId w:val="5"/>
+          <w:numId w:val="6"/>
         </w:numPr>
         <w:jc w:val="center"/>
         <w:rPr/>
@@ -110,7 +110,7 @@
         <w:pStyle w:val="Style17"/>
         <w:numPr>
           <w:ilvl w:val="0"/>
-          <w:numId w:val="5"/>
+          <w:numId w:val="6"/>
         </w:numPr>
         <w:jc w:val="center"/>
         <w:rPr/>
@@ -124,7 +124,7 @@
         <w:pStyle w:val="Style17"/>
         <w:numPr>
           <w:ilvl w:val="0"/>
-          <w:numId w:val="5"/>
+          <w:numId w:val="6"/>
         </w:numPr>
         <w:jc w:val="center"/>
         <w:rPr/>
@@ -138,7 +138,7 @@
         <w:pStyle w:val="Style17"/>
         <w:numPr>
           <w:ilvl w:val="0"/>
-          <w:numId w:val="5"/>
+          <w:numId w:val="6"/>
         </w:numPr>
         <w:jc w:val="center"/>
         <w:rPr/>
@@ -152,7 +152,7 @@
         <w:pStyle w:val="Style17"/>
         <w:numPr>
           <w:ilvl w:val="0"/>
-          <w:numId w:val="5"/>
+          <w:numId w:val="6"/>
         </w:numPr>
         <w:jc w:val="center"/>
         <w:rPr/>
@@ -214,7 +214,7 @@
         <w:pStyle w:val="Style17"/>
         <w:numPr>
           <w:ilvl w:val="0"/>
-          <w:numId w:val="5"/>
+          <w:numId w:val="6"/>
         </w:numPr>
         <w:jc w:val="center"/>
         <w:rPr/>
@@ -837,7 +837,7 @@
           </w:rPr>
           <w:t>2.1.4. Макетное моделирование</w:t>
           <w:tab/>
-          <w:t>14</w:t>
+          <w:t>15</w:t>
         </w:r>
       </w:hyperlink>
     </w:p>
@@ -875,7 +875,7 @@
           </w:rPr>
           <w:t>2.2. Разработка многофункционального регистра на базе D-триггеров</w:t>
           <w:tab/>
-          <w:t>16</w:t>
+          <w:t>18</w:t>
         </w:r>
       </w:hyperlink>
     </w:p>
@@ -894,7 +894,7 @@
           </w:rPr>
           <w:t>2.2.1. Вариант задания</w:t>
           <w:tab/>
-          <w:t>16</w:t>
+          <w:t>18</w:t>
         </w:r>
       </w:hyperlink>
     </w:p>
@@ -913,7 +913,7 @@
           </w:rPr>
           <w:t>2.2.2. Функциональная схема</w:t>
           <w:tab/>
-          <w:t>17</w:t>
+          <w:t>19</w:t>
         </w:r>
       </w:hyperlink>
     </w:p>
@@ -932,7 +932,7 @@
           </w:rPr>
           <w:t>2.2.3. Функциональное и временное моделирование</w:t>
           <w:tab/>
-          <w:t>18</w:t>
+          <w:t>20</w:t>
         </w:r>
       </w:hyperlink>
     </w:p>
@@ -951,7 +951,7 @@
           </w:rPr>
           <w:t>2.2.4. Макетное моделирование</w:t>
           <w:tab/>
-          <w:t>24</w:t>
+          <w:t>26</w:t>
         </w:r>
       </w:hyperlink>
     </w:p>
@@ -970,7 +970,7 @@
           </w:rPr>
           <w:t>3. Вывод</w:t>
           <w:tab/>
-          <w:t>26</w:t>
+          <w:t>28</w:t>
         </w:r>
       </w:hyperlink>
     </w:p>
@@ -989,7 +989,7 @@
           </w:rPr>
           <w:t>4. Список использованных источников</w:t>
           <w:tab/>
-          <w:t>27</w:t>
+          <w:t>29</w:t>
         </w:r>
       </w:hyperlink>
     </w:p>
@@ -1050,7 +1050,7 @@
         <w:pStyle w:val="1"/>
         <w:numPr>
           <w:ilvl w:val="0"/>
-          <w:numId w:val="4"/>
+          <w:numId w:val="5"/>
         </w:numPr>
         <w:rPr/>
       </w:pPr>
@@ -1066,7 +1066,7 @@
         <w:pStyle w:val="2"/>
         <w:numPr>
           <w:ilvl w:val="1"/>
-          <w:numId w:val="3"/>
+          <w:numId w:val="4"/>
         </w:numPr>
         <w:rPr/>
       </w:pPr>
@@ -1148,7 +1148,7 @@
         <w:pStyle w:val="2"/>
         <w:numPr>
           <w:ilvl w:val="1"/>
-          <w:numId w:val="3"/>
+          <w:numId w:val="4"/>
         </w:numPr>
         <w:rPr/>
       </w:pPr>
@@ -1475,7 +1475,7 @@
         <w:pStyle w:val="2"/>
         <w:numPr>
           <w:ilvl w:val="1"/>
-          <w:numId w:val="3"/>
+          <w:numId w:val="4"/>
         </w:numPr>
         <w:rPr/>
       </w:pPr>
@@ -2190,7 +2190,7 @@
         <w:pStyle w:val="2"/>
         <w:numPr>
           <w:ilvl w:val="1"/>
-          <w:numId w:val="2"/>
+          <w:numId w:val="3"/>
         </w:numPr>
         <w:rPr/>
       </w:pPr>
@@ -2394,7 +2394,7 @@
         <w:pStyle w:val="1"/>
         <w:numPr>
           <w:ilvl w:val="0"/>
-          <w:numId w:val="4"/>
+          <w:numId w:val="5"/>
         </w:numPr>
         <w:rPr/>
       </w:pPr>
@@ -2410,7 +2410,7 @@
         <w:pStyle w:val="2"/>
         <w:numPr>
           <w:ilvl w:val="1"/>
-          <w:numId w:val="3"/>
+          <w:numId w:val="4"/>
         </w:numPr>
         <w:rPr/>
       </w:pPr>
@@ -2426,7 +2426,7 @@
         <w:pStyle w:val="3"/>
         <w:numPr>
           <w:ilvl w:val="2"/>
-          <w:numId w:val="2"/>
+          <w:numId w:val="3"/>
         </w:numPr>
         <w:rPr/>
       </w:pPr>
@@ -2522,7 +2522,7 @@
         </w:tblBorders>
         <w:tblCellMar>
           <w:top w:w="55" w:type="dxa"/>
-          <w:left w:w="51" w:type="dxa"/>
+          <w:left w:w="49" w:type="dxa"/>
           <w:bottom w:w="55" w:type="dxa"/>
           <w:right w:w="55" w:type="dxa"/>
         </w:tblCellMar>
@@ -2530,9 +2530,9 @@
       <w:tblGrid>
         <w:gridCol w:w="1927"/>
         <w:gridCol w:w="1928"/>
-        <w:gridCol w:w="1922"/>
-        <w:gridCol w:w="1930"/>
-        <w:gridCol w:w="1931"/>
+        <w:gridCol w:w="1921"/>
+        <w:gridCol w:w="1929"/>
+        <w:gridCol w:w="1933"/>
       </w:tblGrid>
       <w:tr>
         <w:trPr/>
@@ -2582,7 +2582,7 @@
         </w:tc>
         <w:tc>
           <w:tcPr>
-            <w:tcW w:w="1922" w:type="dxa"/>
+            <w:tcW w:w="1921" w:type="dxa"/>
             <w:tcBorders>
               <w:top w:val="single" w:sz="2" w:space="0" w:color="000000"/>
               <w:left w:val="single" w:sz="2" w:space="0" w:color="000000"/>
@@ -2604,7 +2604,7 @@
         </w:tc>
         <w:tc>
           <w:tcPr>
-            <w:tcW w:w="1930" w:type="dxa"/>
+            <w:tcW w:w="1929" w:type="dxa"/>
             <w:tcBorders>
               <w:top w:val="single" w:sz="2" w:space="0" w:color="000000"/>
               <w:left w:val="single" w:sz="2" w:space="0" w:color="000000"/>
@@ -2626,7 +2626,7 @@
         </w:tc>
         <w:tc>
           <w:tcPr>
-            <w:tcW w:w="1931" w:type="dxa"/>
+            <w:tcW w:w="1933" w:type="dxa"/>
             <w:tcBorders>
               <w:top w:val="single" w:sz="2" w:space="0" w:color="000000"/>
               <w:left w:val="single" w:sz="2" w:space="0" w:color="000000"/>
@@ -2697,7 +2697,7 @@
         </w:tc>
         <w:tc>
           <w:tcPr>
-            <w:tcW w:w="1922" w:type="dxa"/>
+            <w:tcW w:w="1921" w:type="dxa"/>
             <w:tcBorders>
               <w:top w:val="single" w:sz="2" w:space="0" w:color="000000"/>
               <w:left w:val="single" w:sz="2" w:space="0" w:color="000000"/>
@@ -2721,7 +2721,7 @@
         </w:tc>
         <w:tc>
           <w:tcPr>
-            <w:tcW w:w="1930" w:type="dxa"/>
+            <w:tcW w:w="1929" w:type="dxa"/>
             <w:tcBorders>
               <w:top w:val="single" w:sz="2" w:space="0" w:color="000000"/>
               <w:left w:val="single" w:sz="2" w:space="0" w:color="000000"/>
@@ -2743,7 +2743,7 @@
         </w:tc>
         <w:tc>
           <w:tcPr>
-            <w:tcW w:w="1931" w:type="dxa"/>
+            <w:tcW w:w="1933" w:type="dxa"/>
             <w:tcBorders>
               <w:top w:val="single" w:sz="2" w:space="0" w:color="000000"/>
               <w:left w:val="single" w:sz="2" w:space="0" w:color="000000"/>
@@ -2835,7 +2835,7 @@
         </w:tblBorders>
         <w:tblCellMar>
           <w:top w:w="55" w:type="dxa"/>
-          <w:left w:w="51" w:type="dxa"/>
+          <w:left w:w="49" w:type="dxa"/>
           <w:bottom w:w="55" w:type="dxa"/>
           <w:right w:w="55" w:type="dxa"/>
         </w:tblCellMar>
@@ -5230,7 +5230,7 @@
         <w:pStyle w:val="3"/>
         <w:numPr>
           <w:ilvl w:val="2"/>
-          <w:numId w:val="2"/>
+          <w:numId w:val="3"/>
         </w:numPr>
         <w:rPr/>
       </w:pPr>
@@ -5403,22 +5403,6 @@
     </w:p>
     <w:p>
       <w:pPr>
-        <w:pStyle w:val="3"/>
-        <w:numPr>
-          <w:ilvl w:val="2"/>
-          <w:numId w:val="2"/>
-        </w:numPr>
-        <w:rPr/>
-      </w:pPr>
-      <w:bookmarkStart w:id="9" w:name="__RefHeading___Toc25644_1320847207"/>
-      <w:bookmarkEnd w:id="9"/>
-      <w:r>
-        <w:rPr/>
-        <w:t>2.1.3. Функциональное и временное моделирование</w:t>
-      </w:r>
-    </w:p>
-    <w:p>
-      <w:pPr>
         <w:pStyle w:val="Style17"/>
         <w:numPr>
           <w:ilvl w:val="0"/>
@@ -5431,7 +5415,7 @@
       <w:r>
         <w:rPr/>
         <w:tab/>
-        <w:t>Функциональные и временные диаграммы для 4-разрядного параллельного регистра с использованием триггеров заданного типа. При составлении диаграмм учтён полный перебор всех возможных комбинаций. При C = 1, C = 0, OE = 0 и CLN_RESET = 0 запись в триггеры производиться не будет, что и отражено на функциональных и временных диаграммах.</w:t>
+        <w:t>Функциональная схема для 4-разрядного параллельного регистра с использованием триггеров заданного типа с разрешением выдачи OE «L» (0, output enabled «Low»).</w:t>
       </w:r>
     </w:p>
     <w:p>
@@ -5464,9 +5448,9 @@
         <w:rPr/>
         <w:drawing>
           <wp:inline distT="0" distB="0" distL="0" distR="0">
-            <wp:extent cx="6120130" cy="3989070"/>
+            <wp:extent cx="6120130" cy="4539615"/>
             <wp:effectExtent l="0" t="0" r="0" b="0"/>
-            <wp:docPr id="6" name="Изображение10" descr=""/>
+            <wp:docPr id="6" name="Изображение3" descr=""/>
             <wp:cNvGraphicFramePr>
               <a:graphicFrameLocks xmlns:a="http://schemas.openxmlformats.org/drawingml/2006/main" noChangeAspect="1"/>
             </wp:cNvGraphicFramePr>
@@ -5474,13 +5458,189 @@
               <a:graphicData uri="http://schemas.openxmlformats.org/drawingml/2006/picture">
                 <pic:pic xmlns:pic="http://schemas.openxmlformats.org/drawingml/2006/picture">
                   <pic:nvPicPr>
-                    <pic:cNvPr id="6" name="Изображение10" descr=""/>
+                    <pic:cNvPr id="6" name="Изображение3" descr=""/>
                     <pic:cNvPicPr>
                       <a:picLocks noChangeAspect="1" noChangeArrowheads="1"/>
                     </pic:cNvPicPr>
                   </pic:nvPicPr>
                   <pic:blipFill>
                     <a:blip r:embed="rId7"/>
+                    <a:stretch>
+                      <a:fillRect/>
+                    </a:stretch>
+                  </pic:blipFill>
+                  <pic:spPr bwMode="auto">
+                    <a:xfrm>
+                      <a:off x="0" y="0"/>
+                      <a:ext cx="6120130" cy="4539615"/>
+                    </a:xfrm>
+                    <a:prstGeom prst="rect">
+                      <a:avLst/>
+                    </a:prstGeom>
+                  </pic:spPr>
+                </pic:pic>
+              </a:graphicData>
+            </a:graphic>
+          </wp:inline>
+        </w:drawing>
+      </w:r>
+    </w:p>
+    <w:p>
+      <w:pPr>
+        <w:pStyle w:val="Style17"/>
+        <w:numPr>
+          <w:ilvl w:val="0"/>
+          <w:numId w:val="0"/>
+        </w:numPr>
+        <w:ind w:left="0" w:right="0" w:hanging="0"/>
+        <w:jc w:val="center"/>
+        <w:rPr/>
+      </w:pPr>
+      <w:r>
+        <w:rPr>
+          <w:b w:val="false"/>
+          <w:bCs w:val="false"/>
+        </w:rPr>
+        <w:t xml:space="preserve">Рисунок </w:t>
+      </w:r>
+      <w:r>
+        <w:rPr>
+          <w:b w:val="false"/>
+          <w:bCs w:val="false"/>
+        </w:rPr>
+        <w:fldChar w:fldCharType="begin"/>
+      </w:r>
+      <w:r>
+        <w:rPr>
+          <w:b w:val="false"/>
+          <w:bCs w:val="false"/>
+        </w:rPr>
+        <w:instrText> SEQ Рисунок \* ARABIC </w:instrText>
+      </w:r>
+      <w:r>
+        <w:rPr>
+          <w:b w:val="false"/>
+          <w:bCs w:val="false"/>
+        </w:rPr>
+        <w:fldChar w:fldCharType="separate"/>
+      </w:r>
+      <w:r>
+        <w:rPr>
+          <w:b w:val="false"/>
+          <w:bCs w:val="false"/>
+        </w:rPr>
+        <w:t>6</w:t>
+      </w:r>
+      <w:r>
+        <w:rPr>
+          <w:b w:val="false"/>
+          <w:bCs w:val="false"/>
+        </w:rPr>
+        <w:fldChar w:fldCharType="end"/>
+      </w:r>
+      <w:r>
+        <w:rPr>
+          <w:b w:val="false"/>
+          <w:bCs w:val="false"/>
+        </w:rPr>
+        <w:t>. Функциональная схема с разрешением выдачи OE «L» (0, output enabled «Low»)</w:t>
+      </w:r>
+    </w:p>
+    <w:p>
+      <w:pPr>
+        <w:pStyle w:val="Style17"/>
+        <w:numPr>
+          <w:ilvl w:val="0"/>
+          <w:numId w:val="0"/>
+        </w:numPr>
+        <w:ind w:left="0" w:right="0" w:hanging="0"/>
+        <w:jc w:val="both"/>
+        <w:rPr/>
+      </w:pPr>
+      <w:r>
+        <w:rPr/>
+      </w:r>
+    </w:p>
+    <w:p>
+      <w:pPr>
+        <w:pStyle w:val="3"/>
+        <w:numPr>
+          <w:ilvl w:val="2"/>
+          <w:numId w:val="3"/>
+        </w:numPr>
+        <w:rPr/>
+      </w:pPr>
+      <w:bookmarkStart w:id="9" w:name="__RefHeading___Toc25644_1320847207"/>
+      <w:bookmarkEnd w:id="9"/>
+      <w:r>
+        <w:rPr/>
+        <w:t>2.1.3. Функциональное и временное моделирование</w:t>
+      </w:r>
+    </w:p>
+    <w:p>
+      <w:pPr>
+        <w:pStyle w:val="Style17"/>
+        <w:numPr>
+          <w:ilvl w:val="0"/>
+          <w:numId w:val="0"/>
+        </w:numPr>
+        <w:ind w:left="0" w:right="0" w:hanging="0"/>
+        <w:jc w:val="both"/>
+        <w:rPr/>
+      </w:pPr>
+      <w:r>
+        <w:rPr/>
+        <w:tab/>
+        <w:t>Функциональные и временные диаграммы для 4-разрядного параллельного регистра с использованием триггеров заданного типа. При составлении диаграмм учтён полный перебор всех возможных комбинаций. При C = 1, C = 0, OE = 0 и CLN_RESET = 0 запись в триггеры производиться не будет, что и отражено на функциональных и временных диаграммах.</w:t>
+      </w:r>
+    </w:p>
+    <w:p>
+      <w:pPr>
+        <w:pStyle w:val="Style17"/>
+        <w:numPr>
+          <w:ilvl w:val="0"/>
+          <w:numId w:val="0"/>
+        </w:numPr>
+        <w:ind w:left="0" w:right="0" w:hanging="0"/>
+        <w:jc w:val="both"/>
+        <w:rPr/>
+      </w:pPr>
+      <w:r>
+        <w:rPr/>
+      </w:r>
+    </w:p>
+    <w:p>
+      <w:pPr>
+        <w:pStyle w:val="Style17"/>
+        <w:numPr>
+          <w:ilvl w:val="0"/>
+          <w:numId w:val="0"/>
+        </w:numPr>
+        <w:ind w:left="0" w:right="0" w:hanging="0"/>
+        <w:jc w:val="center"/>
+        <w:rPr/>
+      </w:pPr>
+      <w:r>
+        <w:rPr/>
+        <w:drawing>
+          <wp:inline distT="0" distB="0" distL="0" distR="0">
+            <wp:extent cx="6120130" cy="3989070"/>
+            <wp:effectExtent l="0" t="0" r="0" b="0"/>
+            <wp:docPr id="7" name="Изображение10" descr=""/>
+            <wp:cNvGraphicFramePr>
+              <a:graphicFrameLocks xmlns:a="http://schemas.openxmlformats.org/drawingml/2006/main" noChangeAspect="1"/>
+            </wp:cNvGraphicFramePr>
+            <a:graphic xmlns:a="http://schemas.openxmlformats.org/drawingml/2006/main">
+              <a:graphicData uri="http://schemas.openxmlformats.org/drawingml/2006/picture">
+                <pic:pic xmlns:pic="http://schemas.openxmlformats.org/drawingml/2006/picture">
+                  <pic:nvPicPr>
+                    <pic:cNvPr id="7" name="Изображение10" descr=""/>
+                    <pic:cNvPicPr>
+                      <a:picLocks noChangeAspect="1" noChangeArrowheads="1"/>
+                    </pic:cNvPicPr>
+                  </pic:nvPicPr>
+                  <pic:blipFill>
+                    <a:blip r:embed="rId8"/>
                     <a:stretch>
                       <a:fillRect/>
                     </a:stretch>
@@ -5545,7 +5705,7 @@
           <w:b w:val="false"/>
           <w:bCs w:val="false"/>
         </w:rPr>
-        <w:t>6</w:t>
+        <w:t>7</w:t>
       </w:r>
       <w:r>
         <w:rPr>
@@ -5594,7 +5754,7 @@
           <wp:inline distT="0" distB="0" distL="0" distR="0">
             <wp:extent cx="6120130" cy="3918585"/>
             <wp:effectExtent l="0" t="0" r="0" b="0"/>
-            <wp:docPr id="7" name="Изображение11" descr=""/>
+            <wp:docPr id="8" name="Изображение11" descr=""/>
             <wp:cNvGraphicFramePr>
               <a:graphicFrameLocks xmlns:a="http://schemas.openxmlformats.org/drawingml/2006/main" noChangeAspect="1"/>
             </wp:cNvGraphicFramePr>
@@ -5602,167 +5762,7 @@
               <a:graphicData uri="http://schemas.openxmlformats.org/drawingml/2006/picture">
                 <pic:pic xmlns:pic="http://schemas.openxmlformats.org/drawingml/2006/picture">
                   <pic:nvPicPr>
-                    <pic:cNvPr id="7" name="Изображение11" descr=""/>
-                    <pic:cNvPicPr>
-                      <a:picLocks noChangeAspect="1" noChangeArrowheads="1"/>
-                    </pic:cNvPicPr>
-                  </pic:nvPicPr>
-                  <pic:blipFill>
-                    <a:blip r:embed="rId8"/>
-                    <a:stretch>
-                      <a:fillRect/>
-                    </a:stretch>
-                  </pic:blipFill>
-                  <pic:spPr bwMode="auto">
-                    <a:xfrm>
-                      <a:off x="0" y="0"/>
-                      <a:ext cx="6120130" cy="3918585"/>
-                    </a:xfrm>
-                    <a:prstGeom prst="rect">
-                      <a:avLst/>
-                    </a:prstGeom>
-                  </pic:spPr>
-                </pic:pic>
-              </a:graphicData>
-            </a:graphic>
-          </wp:inline>
-        </w:drawing>
-      </w:r>
-    </w:p>
-    <w:p>
-      <w:pPr>
-        <w:pStyle w:val="Style17"/>
-        <w:numPr>
-          <w:ilvl w:val="0"/>
-          <w:numId w:val="0"/>
-        </w:numPr>
-        <w:ind w:left="0" w:right="0" w:hanging="0"/>
-        <w:jc w:val="center"/>
-        <w:rPr/>
-      </w:pPr>
-      <w:r>
-        <w:rPr>
-          <w:b w:val="false"/>
-          <w:bCs w:val="false"/>
-        </w:rPr>
-        <w:t xml:space="preserve">Рисунок </w:t>
-      </w:r>
-      <w:r>
-        <w:rPr>
-          <w:b w:val="false"/>
-          <w:bCs w:val="false"/>
-        </w:rPr>
-        <w:fldChar w:fldCharType="begin"/>
-      </w:r>
-      <w:r>
-        <w:rPr>
-          <w:b w:val="false"/>
-          <w:bCs w:val="false"/>
-        </w:rPr>
-        <w:instrText> SEQ Рисунок \* ARABIC </w:instrText>
-      </w:r>
-      <w:r>
-        <w:rPr>
-          <w:b w:val="false"/>
-          <w:bCs w:val="false"/>
-        </w:rPr>
-        <w:fldChar w:fldCharType="separate"/>
-      </w:r>
-      <w:r>
-        <w:rPr>
-          <w:b w:val="false"/>
-          <w:bCs w:val="false"/>
-        </w:rPr>
-        <w:t>7</w:t>
-      </w:r>
-      <w:r>
-        <w:rPr>
-          <w:b w:val="false"/>
-          <w:bCs w:val="false"/>
-        </w:rPr>
-        <w:fldChar w:fldCharType="end"/>
-      </w:r>
-      <w:r>
-        <w:rPr>
-          <w:b w:val="false"/>
-          <w:bCs w:val="false"/>
-        </w:rPr>
-        <w:t>. Функциональная (сверху) и временная (снизу) диаграмма для C = 1, CLN = 1, OE = 1</w:t>
-      </w:r>
-    </w:p>
-    <w:p>
-      <w:pPr>
-        <w:pStyle w:val="Style17"/>
-        <w:numPr>
-          <w:ilvl w:val="0"/>
-          <w:numId w:val="0"/>
-        </w:numPr>
-        <w:ind w:left="0" w:right="0" w:hanging="0"/>
-        <w:jc w:val="both"/>
-        <w:rPr/>
-      </w:pPr>
-      <w:r>
-        <w:rPr/>
-      </w:r>
-    </w:p>
-    <w:p>
-      <w:pPr>
-        <w:pStyle w:val="Style17"/>
-        <w:numPr>
-          <w:ilvl w:val="0"/>
-          <w:numId w:val="0"/>
-        </w:numPr>
-        <w:ind w:left="0" w:right="0" w:hanging="0"/>
-        <w:jc w:val="both"/>
-        <w:rPr/>
-      </w:pPr>
-      <w:r>
-        <w:rPr/>
-        <w:tab/>
-        <w:t>Запись в триггеры производится только при CLN = 1, OE = 1 и при переднем фронте сигнала C.</w:t>
-      </w:r>
-    </w:p>
-    <w:p>
-      <w:pPr>
-        <w:pStyle w:val="Style17"/>
-        <w:numPr>
-          <w:ilvl w:val="0"/>
-          <w:numId w:val="0"/>
-        </w:numPr>
-        <w:ind w:left="0" w:right="0" w:hanging="0"/>
-        <w:jc w:val="both"/>
-        <w:rPr/>
-      </w:pPr>
-      <w:r>
-        <w:rPr/>
-      </w:r>
-    </w:p>
-    <w:p>
-      <w:pPr>
-        <w:pStyle w:val="Style17"/>
-        <w:numPr>
-          <w:ilvl w:val="0"/>
-          <w:numId w:val="0"/>
-        </w:numPr>
-        <w:ind w:left="0" w:right="0" w:hanging="0"/>
-        <w:jc w:val="center"/>
-        <w:rPr/>
-      </w:pPr>
-      <w:r>
-        <w:rPr/>
-        <w:drawing>
-          <wp:inline distT="0" distB="0" distL="0" distR="0">
-            <wp:extent cx="6120130" cy="3918585"/>
-            <wp:effectExtent l="0" t="0" r="0" b="0"/>
-            <wp:docPr id="8" name="Изображение12" descr=""/>
-            <wp:cNvGraphicFramePr>
-              <a:graphicFrameLocks xmlns:a="http://schemas.openxmlformats.org/drawingml/2006/main" noChangeAspect="1"/>
-            </wp:cNvGraphicFramePr>
-            <a:graphic xmlns:a="http://schemas.openxmlformats.org/drawingml/2006/main">
-              <a:graphicData uri="http://schemas.openxmlformats.org/drawingml/2006/picture">
-                <pic:pic xmlns:pic="http://schemas.openxmlformats.org/drawingml/2006/picture">
-                  <pic:nvPicPr>
-                    <pic:cNvPr id="8" name="Изображение12" descr=""/>
+                    <pic:cNvPr id="8" name="Изображение11" descr=""/>
                     <pic:cNvPicPr>
                       <a:picLocks noChangeAspect="1" noChangeArrowheads="1"/>
                     </pic:cNvPicPr>
@@ -5847,7 +5847,39 @@
           <w:b w:val="false"/>
           <w:bCs w:val="false"/>
         </w:rPr>
-        <w:t>. Функциональная (сверху) и временная (снизу) диаграмма для C = T, CLN = 1, OE = T</w:t>
+        <w:t>. Функциональная (сверху) и временная (снизу) диаграмма для C = 1, CLN = 1, OE = 1</w:t>
+      </w:r>
+    </w:p>
+    <w:p>
+      <w:pPr>
+        <w:pStyle w:val="Style17"/>
+        <w:numPr>
+          <w:ilvl w:val="0"/>
+          <w:numId w:val="0"/>
+        </w:numPr>
+        <w:ind w:left="0" w:right="0" w:hanging="0"/>
+        <w:jc w:val="both"/>
+        <w:rPr/>
+      </w:pPr>
+      <w:r>
+        <w:rPr/>
+      </w:r>
+    </w:p>
+    <w:p>
+      <w:pPr>
+        <w:pStyle w:val="Style17"/>
+        <w:numPr>
+          <w:ilvl w:val="0"/>
+          <w:numId w:val="0"/>
+        </w:numPr>
+        <w:ind w:left="0" w:right="0" w:hanging="0"/>
+        <w:jc w:val="both"/>
+        <w:rPr/>
+      </w:pPr>
+      <w:r>
+        <w:rPr/>
+        <w:tab/>
+        <w:t>Запись в триггеры производится только при CLN = 1, OE = 1 и при переднем фронте сигнала C.</w:t>
       </w:r>
     </w:p>
     <w:p>
@@ -5880,9 +5912,9 @@
         <w:rPr/>
         <w:drawing>
           <wp:inline distT="0" distB="0" distL="0" distR="0">
-            <wp:extent cx="6120130" cy="3253105"/>
+            <wp:extent cx="6120130" cy="3918585"/>
             <wp:effectExtent l="0" t="0" r="0" b="0"/>
-            <wp:docPr id="9" name="Изображение13" descr=""/>
+            <wp:docPr id="9" name="Изображение12" descr=""/>
             <wp:cNvGraphicFramePr>
               <a:graphicFrameLocks xmlns:a="http://schemas.openxmlformats.org/drawingml/2006/main" noChangeAspect="1"/>
             </wp:cNvGraphicFramePr>
@@ -5890,13 +5922,141 @@
               <a:graphicData uri="http://schemas.openxmlformats.org/drawingml/2006/picture">
                 <pic:pic xmlns:pic="http://schemas.openxmlformats.org/drawingml/2006/picture">
                   <pic:nvPicPr>
-                    <pic:cNvPr id="9" name="Изображение13" descr=""/>
+                    <pic:cNvPr id="9" name="Изображение12" descr=""/>
                     <pic:cNvPicPr>
                       <a:picLocks noChangeAspect="1" noChangeArrowheads="1"/>
                     </pic:cNvPicPr>
                   </pic:nvPicPr>
                   <pic:blipFill>
                     <a:blip r:embed="rId10"/>
+                    <a:stretch>
+                      <a:fillRect/>
+                    </a:stretch>
+                  </pic:blipFill>
+                  <pic:spPr bwMode="auto">
+                    <a:xfrm>
+                      <a:off x="0" y="0"/>
+                      <a:ext cx="6120130" cy="3918585"/>
+                    </a:xfrm>
+                    <a:prstGeom prst="rect">
+                      <a:avLst/>
+                    </a:prstGeom>
+                  </pic:spPr>
+                </pic:pic>
+              </a:graphicData>
+            </a:graphic>
+          </wp:inline>
+        </w:drawing>
+      </w:r>
+    </w:p>
+    <w:p>
+      <w:pPr>
+        <w:pStyle w:val="Style17"/>
+        <w:numPr>
+          <w:ilvl w:val="0"/>
+          <w:numId w:val="0"/>
+        </w:numPr>
+        <w:ind w:left="0" w:right="0" w:hanging="0"/>
+        <w:jc w:val="center"/>
+        <w:rPr/>
+      </w:pPr>
+      <w:r>
+        <w:rPr>
+          <w:b w:val="false"/>
+          <w:bCs w:val="false"/>
+        </w:rPr>
+        <w:t xml:space="preserve">Рисунок </w:t>
+      </w:r>
+      <w:r>
+        <w:rPr>
+          <w:b w:val="false"/>
+          <w:bCs w:val="false"/>
+        </w:rPr>
+        <w:fldChar w:fldCharType="begin"/>
+      </w:r>
+      <w:r>
+        <w:rPr>
+          <w:b w:val="false"/>
+          <w:bCs w:val="false"/>
+        </w:rPr>
+        <w:instrText> SEQ Рисунок \* ARABIC </w:instrText>
+      </w:r>
+      <w:r>
+        <w:rPr>
+          <w:b w:val="false"/>
+          <w:bCs w:val="false"/>
+        </w:rPr>
+        <w:fldChar w:fldCharType="separate"/>
+      </w:r>
+      <w:r>
+        <w:rPr>
+          <w:b w:val="false"/>
+          <w:bCs w:val="false"/>
+        </w:rPr>
+        <w:t>9</w:t>
+      </w:r>
+      <w:r>
+        <w:rPr>
+          <w:b w:val="false"/>
+          <w:bCs w:val="false"/>
+        </w:rPr>
+        <w:fldChar w:fldCharType="end"/>
+      </w:r>
+      <w:r>
+        <w:rPr>
+          <w:b w:val="false"/>
+          <w:bCs w:val="false"/>
+        </w:rPr>
+        <w:t>. Функциональная (сверху) и временная (снизу) диаграмма для C = T, CLN = 1, OE = T</w:t>
+      </w:r>
+    </w:p>
+    <w:p>
+      <w:pPr>
+        <w:pStyle w:val="Style17"/>
+        <w:numPr>
+          <w:ilvl w:val="0"/>
+          <w:numId w:val="0"/>
+        </w:numPr>
+        <w:ind w:left="0" w:right="0" w:hanging="0"/>
+        <w:jc w:val="both"/>
+        <w:rPr/>
+      </w:pPr>
+      <w:r>
+        <w:rPr/>
+      </w:r>
+    </w:p>
+    <w:p>
+      <w:pPr>
+        <w:pStyle w:val="Style17"/>
+        <w:numPr>
+          <w:ilvl w:val="0"/>
+          <w:numId w:val="0"/>
+        </w:numPr>
+        <w:ind w:left="0" w:right="0" w:hanging="0"/>
+        <w:jc w:val="center"/>
+        <w:rPr/>
+      </w:pPr>
+      <w:r>
+        <w:rPr/>
+        <w:drawing>
+          <wp:inline distT="0" distB="0" distL="0" distR="0">
+            <wp:extent cx="6120130" cy="3253105"/>
+            <wp:effectExtent l="0" t="0" r="0" b="0"/>
+            <wp:docPr id="10" name="Изображение13" descr=""/>
+            <wp:cNvGraphicFramePr>
+              <a:graphicFrameLocks xmlns:a="http://schemas.openxmlformats.org/drawingml/2006/main" noChangeAspect="1"/>
+            </wp:cNvGraphicFramePr>
+            <a:graphic xmlns:a="http://schemas.openxmlformats.org/drawingml/2006/main">
+              <a:graphicData uri="http://schemas.openxmlformats.org/drawingml/2006/picture">
+                <pic:pic xmlns:pic="http://schemas.openxmlformats.org/drawingml/2006/picture">
+                  <pic:nvPicPr>
+                    <pic:cNvPr id="10" name="Изображение13" descr=""/>
+                    <pic:cNvPicPr>
+                      <a:picLocks noChangeAspect="1" noChangeArrowheads="1"/>
+                    </pic:cNvPicPr>
+                  </pic:nvPicPr>
+                  <pic:blipFill>
+                    <a:blip r:embed="rId11"/>
                     <a:stretch>
                       <a:fillRect/>
                     </a:stretch>
@@ -5962,7 +6122,7 @@
           <w:b w:val="false"/>
           <w:bCs w:val="false"/>
         </w:rPr>
-        <w:t>9</w:t>
+        <w:t>10</w:t>
       </w:r>
       <w:r>
         <w:rPr>
@@ -6000,7 +6160,7 @@
         <w:pStyle w:val="3"/>
         <w:numPr>
           <w:ilvl w:val="2"/>
-          <w:numId w:val="2"/>
+          <w:numId w:val="3"/>
         </w:numPr>
         <w:rPr/>
       </w:pPr>
@@ -6060,7 +6220,7 @@
           <wp:inline distT="0" distB="0" distL="0" distR="0">
             <wp:extent cx="6120130" cy="4822825"/>
             <wp:effectExtent l="0" t="0" r="0" b="0"/>
-            <wp:docPr id="10" name="Изображение14" descr=""/>
+            <wp:docPr id="11" name="Изображение14" descr=""/>
             <wp:cNvGraphicFramePr>
               <a:graphicFrameLocks xmlns:a="http://schemas.openxmlformats.org/drawingml/2006/main" noChangeAspect="1"/>
             </wp:cNvGraphicFramePr>
@@ -6068,13 +6228,13 @@
               <a:graphicData uri="http://schemas.openxmlformats.org/drawingml/2006/picture">
                 <pic:pic xmlns:pic="http://schemas.openxmlformats.org/drawingml/2006/picture">
                   <pic:nvPicPr>
-                    <pic:cNvPr id="10" name="Изображение14" descr=""/>
+                    <pic:cNvPr id="11" name="Изображение14" descr=""/>
                     <pic:cNvPicPr>
                       <a:picLocks noChangeAspect="1" noChangeArrowheads="1"/>
                     </pic:cNvPicPr>
                   </pic:nvPicPr>
                   <pic:blipFill>
-                    <a:blip r:embed="rId11"/>
+                    <a:blip r:embed="rId12"/>
                     <a:stretch>
                       <a:fillRect/>
                     </a:stretch>
@@ -6139,7 +6299,7 @@
           <w:b w:val="false"/>
           <w:bCs w:val="false"/>
         </w:rPr>
-        <w:t>10</w:t>
+        <w:t>11</w:t>
       </w:r>
       <w:r>
         <w:rPr>
@@ -6176,7 +6336,7 @@
         <w:pStyle w:val="3"/>
         <w:numPr>
           <w:ilvl w:val="2"/>
-          <w:numId w:val="1"/>
+          <w:numId w:val="2"/>
         </w:numPr>
         <w:rPr/>
       </w:pPr>
@@ -6201,12 +6361,30 @@
       <w:r>
         <w:rPr/>
         <w:tab/>
-        <w:t xml:space="preserve">Оценка максимальной частоты работы 4-разрядного параллельного регистра с использованием триггеров заданного типа. Она производилась с помощью сравнения временного моделирования для различной частоты входного синхросигнала. Максимальная частота работы регистра – </w:t>
-      </w:r>
-      <w:r>
-        <w:rPr/>
-        <w:t>1 наносекунда.</w:t>
-      </w:r>
+        <w:t>Оценка максимальной частоты работы 4-разрядного параллельного регистра с использованием триггеров заданного типа. Она производилась с помощью сравнения временного моделирования для различной частоты (периода) входного синхросигнала: 2 нс, 3 нс и 4 нс. Максимальная частота работы регистра – 4 наносекунды.</w:t>
+      </w:r>
+    </w:p>
+    <w:p>
+      <w:pPr>
+        <w:pStyle w:val="Style17"/>
+        <w:numPr>
+          <w:ilvl w:val="0"/>
+          <w:numId w:val="0"/>
+        </w:numPr>
+        <w:ind w:left="0" w:right="0" w:hanging="0"/>
+        <w:jc w:val="both"/>
+        <w:rPr/>
+      </w:pPr>
+      <w:r>
+        <w:rPr/>
+        <w:tab/>
+      </w:r>
+      <w:bookmarkStart w:id="13" w:name="__DdeLink__1034_480597210"/>
+      <w:r>
+        <w:rPr/>
+        <w:t>При построении временной диаграммы для периода, равного 2 нс, на схеме триггеры не работают. Это подтверждается отсутствием реакции на синхросигнал: на выходах Q нули.</w:t>
+      </w:r>
+      <w:bookmarkEnd w:id="13"/>
     </w:p>
     <w:p>
       <w:pPr>
@@ -6238,9 +6416,9 @@
         <w:rPr/>
         <w:drawing>
           <wp:inline distT="0" distB="0" distL="0" distR="0">
-            <wp:extent cx="6120130" cy="3335655"/>
+            <wp:extent cx="6120130" cy="3044825"/>
             <wp:effectExtent l="0" t="0" r="0" b="0"/>
-            <wp:docPr id="11" name="Изображение1" descr=""/>
+            <wp:docPr id="12" name="Изображение4" descr=""/>
             <wp:cNvGraphicFramePr>
               <a:graphicFrameLocks xmlns:a="http://schemas.openxmlformats.org/drawingml/2006/main" noChangeAspect="1"/>
             </wp:cNvGraphicFramePr>
@@ -6248,13 +6426,13 @@
               <a:graphicData uri="http://schemas.openxmlformats.org/drawingml/2006/picture">
                 <pic:pic xmlns:pic="http://schemas.openxmlformats.org/drawingml/2006/picture">
                   <pic:nvPicPr>
-                    <pic:cNvPr id="11" name="Изображение1" descr=""/>
+                    <pic:cNvPr id="12" name="Изображение4" descr=""/>
                     <pic:cNvPicPr>
                       <a:picLocks noChangeAspect="1" noChangeArrowheads="1"/>
                     </pic:cNvPicPr>
                   </pic:nvPicPr>
                   <pic:blipFill>
-                    <a:blip r:embed="rId12"/>
+                    <a:blip r:embed="rId13"/>
                     <a:stretch>
                       <a:fillRect/>
                     </a:stretch>
@@ -6262,7 +6440,7 @@
                   <pic:spPr bwMode="auto">
                     <a:xfrm>
                       <a:off x="0" y="0"/>
-                      <a:ext cx="6120130" cy="3335655"/>
+                      <a:ext cx="6120130" cy="3044825"/>
                     </a:xfrm>
                     <a:prstGeom prst="rect">
                       <a:avLst/>
@@ -6319,7 +6497,7 @@
           <w:b w:val="false"/>
           <w:bCs w:val="false"/>
         </w:rPr>
-        <w:t>11</w:t>
+        <w:t>12</w:t>
       </w:r>
       <w:r>
         <w:rPr>
@@ -6333,35 +6511,7 @@
           <w:b w:val="false"/>
           <w:bCs w:val="false"/>
         </w:rPr>
-        <w:t xml:space="preserve">. Функциональная диаграмма для C = T </w:t>
-      </w:r>
-      <w:r>
-        <w:rPr>
-          <w:b w:val="false"/>
-          <w:bCs w:val="false"/>
-        </w:rPr>
-        <w:t>(1 ns)</w:t>
-      </w:r>
-      <w:r>
-        <w:rPr>
-          <w:b w:val="false"/>
-          <w:bCs w:val="false"/>
-        </w:rPr>
-        <w:t xml:space="preserve">, CLN = </w:t>
-      </w:r>
-      <w:r>
-        <w:rPr>
-          <w:b w:val="false"/>
-          <w:bCs w:val="false"/>
-        </w:rPr>
-        <w:t>1</w:t>
-      </w:r>
-      <w:r>
-        <w:rPr>
-          <w:b w:val="false"/>
-          <w:bCs w:val="false"/>
-        </w:rPr>
-        <w:t>, OE = 1</w:t>
+        <w:t>. Временная диаграмма для C = 2 ns</w:t>
       </w:r>
     </w:p>
     <w:p>
@@ -6378,6 +6528,326 @@
       <w:r>
         <w:rPr/>
       </w:r>
+    </w:p>
+    <w:p>
+      <w:pPr>
+        <w:pStyle w:val="Style17"/>
+        <w:numPr>
+          <w:ilvl w:val="0"/>
+          <w:numId w:val="0"/>
+        </w:numPr>
+        <w:ind w:left="0" w:right="0" w:hanging="0"/>
+        <w:jc w:val="both"/>
+        <w:rPr/>
+      </w:pPr>
+      <w:r>
+        <w:rPr/>
+        <w:tab/>
+        <w:t>При построении временной диаграммы для периода, равного 3 нс, возникала ошибка, не позволявшая строить временную диаграмму. Возможно, это связано с тем, что при заданном периоде в схеме триггеры также не работают, но при этом порождают критическую ошибку..</w:t>
+      </w:r>
+    </w:p>
+    <w:p>
+      <w:pPr>
+        <w:pStyle w:val="Style17"/>
+        <w:numPr>
+          <w:ilvl w:val="0"/>
+          <w:numId w:val="0"/>
+        </w:numPr>
+        <w:ind w:left="0" w:right="0" w:hanging="0"/>
+        <w:jc w:val="both"/>
+        <w:rPr/>
+      </w:pPr>
+      <w:r>
+        <w:rPr/>
+      </w:r>
+    </w:p>
+    <w:p>
+      <w:pPr>
+        <w:pStyle w:val="Style17"/>
+        <w:numPr>
+          <w:ilvl w:val="0"/>
+          <w:numId w:val="0"/>
+        </w:numPr>
+        <w:ind w:left="0" w:right="0" w:hanging="0"/>
+        <w:jc w:val="center"/>
+        <w:rPr/>
+      </w:pPr>
+      <w:r>
+        <w:rPr/>
+        <w:drawing>
+          <wp:inline distT="0" distB="0" distL="0" distR="0">
+            <wp:extent cx="4157980" cy="2907665"/>
+            <wp:effectExtent l="0" t="0" r="0" b="0"/>
+            <wp:docPr id="13" name="Изображение23" descr=""/>
+            <wp:cNvGraphicFramePr>
+              <a:graphicFrameLocks xmlns:a="http://schemas.openxmlformats.org/drawingml/2006/main" noChangeAspect="1"/>
+            </wp:cNvGraphicFramePr>
+            <a:graphic xmlns:a="http://schemas.openxmlformats.org/drawingml/2006/main">
+              <a:graphicData uri="http://schemas.openxmlformats.org/drawingml/2006/picture">
+                <pic:pic xmlns:pic="http://schemas.openxmlformats.org/drawingml/2006/picture">
+                  <pic:nvPicPr>
+                    <pic:cNvPr id="13" name="Изображение23" descr=""/>
+                    <pic:cNvPicPr>
+                      <a:picLocks noChangeAspect="1" noChangeArrowheads="1"/>
+                    </pic:cNvPicPr>
+                  </pic:nvPicPr>
+                  <pic:blipFill>
+                    <a:blip r:embed="rId14"/>
+                    <a:stretch>
+                      <a:fillRect/>
+                    </a:stretch>
+                  </pic:blipFill>
+                  <pic:spPr bwMode="auto">
+                    <a:xfrm>
+                      <a:off x="0" y="0"/>
+                      <a:ext cx="4157980" cy="2907665"/>
+                    </a:xfrm>
+                    <a:prstGeom prst="rect">
+                      <a:avLst/>
+                    </a:prstGeom>
+                  </pic:spPr>
+                </pic:pic>
+              </a:graphicData>
+            </a:graphic>
+          </wp:inline>
+        </w:drawing>
+      </w:r>
+    </w:p>
+    <w:p>
+      <w:pPr>
+        <w:pStyle w:val="Style17"/>
+        <w:numPr>
+          <w:ilvl w:val="0"/>
+          <w:numId w:val="0"/>
+        </w:numPr>
+        <w:ind w:left="0" w:right="0" w:hanging="0"/>
+        <w:jc w:val="center"/>
+        <w:rPr/>
+      </w:pPr>
+      <w:r>
+        <w:rPr>
+          <w:b w:val="false"/>
+          <w:bCs w:val="false"/>
+        </w:rPr>
+        <w:t xml:space="preserve">Рисунок </w:t>
+      </w:r>
+      <w:r>
+        <w:rPr>
+          <w:b w:val="false"/>
+          <w:bCs w:val="false"/>
+        </w:rPr>
+        <w:fldChar w:fldCharType="begin"/>
+      </w:r>
+      <w:r>
+        <w:rPr>
+          <w:b w:val="false"/>
+          <w:bCs w:val="false"/>
+        </w:rPr>
+        <w:instrText> SEQ Рисунок \* ARABIC </w:instrText>
+      </w:r>
+      <w:r>
+        <w:rPr>
+          <w:b w:val="false"/>
+          <w:bCs w:val="false"/>
+        </w:rPr>
+        <w:fldChar w:fldCharType="separate"/>
+      </w:r>
+      <w:r>
+        <w:rPr>
+          <w:b w:val="false"/>
+          <w:bCs w:val="false"/>
+        </w:rPr>
+        <w:t>13</w:t>
+      </w:r>
+      <w:r>
+        <w:rPr>
+          <w:b w:val="false"/>
+          <w:bCs w:val="false"/>
+        </w:rPr>
+        <w:fldChar w:fldCharType="end"/>
+      </w:r>
+      <w:r>
+        <w:rPr>
+          <w:b w:val="false"/>
+          <w:bCs w:val="false"/>
+        </w:rPr>
+        <w:t>. Ошибка при построении временной диаграммы для C = 3 ns</w:t>
+      </w:r>
+    </w:p>
+    <w:p>
+      <w:pPr>
+        <w:pStyle w:val="Style17"/>
+        <w:numPr>
+          <w:ilvl w:val="0"/>
+          <w:numId w:val="0"/>
+        </w:numPr>
+        <w:ind w:left="0" w:right="0" w:hanging="0"/>
+        <w:jc w:val="both"/>
+        <w:rPr/>
+      </w:pPr>
+      <w:r>
+        <w:rPr/>
+      </w:r>
+    </w:p>
+    <w:p>
+      <w:pPr>
+        <w:pStyle w:val="Style17"/>
+        <w:numPr>
+          <w:ilvl w:val="0"/>
+          <w:numId w:val="0"/>
+        </w:numPr>
+        <w:ind w:left="0" w:right="0" w:hanging="0"/>
+        <w:jc w:val="both"/>
+        <w:rPr/>
+      </w:pPr>
+      <w:r>
+        <w:rPr/>
+        <w:tab/>
+        <w:t>При построении временной диаграммы для периода, равного 4 нс, на схеме триггеры работают. Это подтверждается наличием реакции на синхросигнал: на выходах Q присутствуют как нули, так и единицы.</w:t>
+      </w:r>
+    </w:p>
+    <w:p>
+      <w:pPr>
+        <w:pStyle w:val="Style17"/>
+        <w:numPr>
+          <w:ilvl w:val="0"/>
+          <w:numId w:val="0"/>
+        </w:numPr>
+        <w:ind w:left="0" w:right="0" w:hanging="0"/>
+        <w:jc w:val="both"/>
+        <w:rPr/>
+      </w:pPr>
+      <w:r>
+        <w:rPr/>
+      </w:r>
+    </w:p>
+    <w:p>
+      <w:pPr>
+        <w:pStyle w:val="Style17"/>
+        <w:numPr>
+          <w:ilvl w:val="0"/>
+          <w:numId w:val="0"/>
+        </w:numPr>
+        <w:ind w:left="0" w:right="0" w:hanging="0"/>
+        <w:jc w:val="center"/>
+        <w:rPr/>
+      </w:pPr>
+      <w:r>
+        <w:rPr/>
+        <w:drawing>
+          <wp:inline distT="0" distB="0" distL="0" distR="0">
+            <wp:extent cx="6120130" cy="2886710"/>
+            <wp:effectExtent l="0" t="0" r="0" b="0"/>
+            <wp:docPr id="14" name="Изображение5" descr=""/>
+            <wp:cNvGraphicFramePr>
+              <a:graphicFrameLocks xmlns:a="http://schemas.openxmlformats.org/drawingml/2006/main" noChangeAspect="1"/>
+            </wp:cNvGraphicFramePr>
+            <a:graphic xmlns:a="http://schemas.openxmlformats.org/drawingml/2006/main">
+              <a:graphicData uri="http://schemas.openxmlformats.org/drawingml/2006/picture">
+                <pic:pic xmlns:pic="http://schemas.openxmlformats.org/drawingml/2006/picture">
+                  <pic:nvPicPr>
+                    <pic:cNvPr id="14" name="Изображение5" descr=""/>
+                    <pic:cNvPicPr>
+                      <a:picLocks noChangeAspect="1" noChangeArrowheads="1"/>
+                    </pic:cNvPicPr>
+                  </pic:nvPicPr>
+                  <pic:blipFill>
+                    <a:blip r:embed="rId15"/>
+                    <a:stretch>
+                      <a:fillRect/>
+                    </a:stretch>
+                  </pic:blipFill>
+                  <pic:spPr bwMode="auto">
+                    <a:xfrm>
+                      <a:off x="0" y="0"/>
+                      <a:ext cx="6120130" cy="2886710"/>
+                    </a:xfrm>
+                    <a:prstGeom prst="rect">
+                      <a:avLst/>
+                    </a:prstGeom>
+                  </pic:spPr>
+                </pic:pic>
+              </a:graphicData>
+            </a:graphic>
+          </wp:inline>
+        </w:drawing>
+      </w:r>
+    </w:p>
+    <w:p>
+      <w:pPr>
+        <w:pStyle w:val="Style17"/>
+        <w:numPr>
+          <w:ilvl w:val="0"/>
+          <w:numId w:val="0"/>
+        </w:numPr>
+        <w:ind w:left="0" w:right="0" w:hanging="0"/>
+        <w:jc w:val="center"/>
+        <w:rPr/>
+      </w:pPr>
+      <w:r>
+        <w:rPr>
+          <w:b w:val="false"/>
+          <w:bCs w:val="false"/>
+        </w:rPr>
+        <w:t xml:space="preserve">Рисунок </w:t>
+      </w:r>
+      <w:r>
+        <w:rPr>
+          <w:b w:val="false"/>
+          <w:bCs w:val="false"/>
+        </w:rPr>
+        <w:fldChar w:fldCharType="begin"/>
+      </w:r>
+      <w:r>
+        <w:rPr>
+          <w:b w:val="false"/>
+          <w:bCs w:val="false"/>
+        </w:rPr>
+        <w:instrText> SEQ Рисунок \* ARABIC </w:instrText>
+      </w:r>
+      <w:r>
+        <w:rPr>
+          <w:b w:val="false"/>
+          <w:bCs w:val="false"/>
+        </w:rPr>
+        <w:fldChar w:fldCharType="separate"/>
+      </w:r>
+      <w:r>
+        <w:rPr>
+          <w:b w:val="false"/>
+          <w:bCs w:val="false"/>
+        </w:rPr>
+        <w:t>14</w:t>
+      </w:r>
+      <w:r>
+        <w:rPr>
+          <w:b w:val="false"/>
+          <w:bCs w:val="false"/>
+        </w:rPr>
+        <w:fldChar w:fldCharType="end"/>
+      </w:r>
+      <w:r>
+        <w:rPr>
+          <w:b w:val="false"/>
+          <w:bCs w:val="false"/>
+        </w:rPr>
+        <w:t>. Временная диаграмма для C = 4 ns</w:t>
+      </w:r>
+    </w:p>
+    <w:p>
+      <w:pPr>
+        <w:pStyle w:val="Style17"/>
+        <w:numPr>
+          <w:ilvl w:val="0"/>
+          <w:numId w:val="0"/>
+        </w:numPr>
+        <w:ind w:left="0" w:right="0" w:hanging="0"/>
+        <w:jc w:val="both"/>
+        <w:rPr/>
+      </w:pPr>
+      <w:r>
+        <w:rPr/>
+      </w:r>
       <w:r>
         <w:br w:type="page"/>
       </w:r>
@@ -6387,28 +6857,28 @@
         <w:pStyle w:val="2"/>
         <w:numPr>
           <w:ilvl w:val="1"/>
+          <w:numId w:val="4"/>
+        </w:numPr>
+        <w:rPr/>
+      </w:pPr>
+      <w:bookmarkStart w:id="14" w:name="__RefHeading___Toc12132_2067955445"/>
+      <w:bookmarkEnd w:id="14"/>
+      <w:r>
+        <w:rPr/>
+        <w:t>2.2. Разработка многофункционального регистра на базе D-триггеров</w:t>
+      </w:r>
+    </w:p>
+    <w:p>
+      <w:pPr>
+        <w:pStyle w:val="3"/>
+        <w:numPr>
+          <w:ilvl w:val="2"/>
           <w:numId w:val="3"/>
         </w:numPr>
         <w:rPr/>
       </w:pPr>
-      <w:bookmarkStart w:id="13" w:name="__RefHeading___Toc12132_2067955445"/>
-      <w:bookmarkEnd w:id="13"/>
-      <w:r>
-        <w:rPr/>
-        <w:t>2.2. Разработка многофункционального регистра на базе D-триггеров</w:t>
-      </w:r>
-    </w:p>
-    <w:p>
-      <w:pPr>
-        <w:pStyle w:val="3"/>
-        <w:numPr>
-          <w:ilvl w:val="2"/>
-          <w:numId w:val="2"/>
-        </w:numPr>
-        <w:rPr/>
-      </w:pPr>
-      <w:bookmarkStart w:id="14" w:name="__RefHeading___Toc25648_1320847207"/>
-      <w:bookmarkEnd w:id="14"/>
+      <w:bookmarkStart w:id="15" w:name="__RefHeading___Toc25648_1320847207"/>
+      <w:bookmarkEnd w:id="15"/>
       <w:r>
         <w:rPr/>
         <w:t>2.2.1. Вариант задания</w:t>
@@ -6499,7 +6969,7 @@
         </w:tblBorders>
         <w:tblCellMar>
           <w:top w:w="55" w:type="dxa"/>
-          <w:left w:w="51" w:type="dxa"/>
+          <w:left w:w="49" w:type="dxa"/>
           <w:bottom w:w="55" w:type="dxa"/>
           <w:right w:w="55" w:type="dxa"/>
         </w:tblCellMar>
@@ -6675,7 +7145,7 @@
         </w:tblBorders>
         <w:tblCellMar>
           <w:top w:w="55" w:type="dxa"/>
-          <w:left w:w="51" w:type="dxa"/>
+          <w:left w:w="49" w:type="dxa"/>
           <w:bottom w:w="55" w:type="dxa"/>
           <w:right w:w="55" w:type="dxa"/>
         </w:tblCellMar>
@@ -6998,7 +7468,7 @@
         </w:tblBorders>
         <w:tblCellMar>
           <w:top w:w="55" w:type="dxa"/>
-          <w:left w:w="51" w:type="dxa"/>
+          <w:left w:w="49" w:type="dxa"/>
           <w:bottom w:w="55" w:type="dxa"/>
           <w:right w:w="55" w:type="dxa"/>
         </w:tblCellMar>
@@ -7007,10 +7477,10 @@
         <w:gridCol w:w="1376"/>
         <w:gridCol w:w="1377"/>
         <w:gridCol w:w="1377"/>
-        <w:gridCol w:w="1380"/>
+        <w:gridCol w:w="1381"/>
+        <w:gridCol w:w="1378"/>
         <w:gridCol w:w="1377"/>
-        <w:gridCol w:w="1377"/>
-        <w:gridCol w:w="1373"/>
+        <w:gridCol w:w="1371"/>
       </w:tblGrid>
       <w:tr>
         <w:trPr/>
@@ -7082,7 +7552,7 @@
         </w:tc>
         <w:tc>
           <w:tcPr>
-            <w:tcW w:w="1380" w:type="dxa"/>
+            <w:tcW w:w="1381" w:type="dxa"/>
             <w:tcBorders>
               <w:top w:val="single" w:sz="2" w:space="0" w:color="000000"/>
               <w:left w:val="single" w:sz="2" w:space="0" w:color="000000"/>
@@ -7104,6 +7574,28 @@
         </w:tc>
         <w:tc>
           <w:tcPr>
+            <w:tcW w:w="1378" w:type="dxa"/>
+            <w:tcBorders>
+              <w:top w:val="single" w:sz="2" w:space="0" w:color="000000"/>
+              <w:left w:val="single" w:sz="2" w:space="0" w:color="000000"/>
+              <w:bottom w:val="single" w:sz="2" w:space="0" w:color="000000"/>
+              <w:insideH w:val="single" w:sz="2" w:space="0" w:color="000000"/>
+            </w:tcBorders>
+            <w:shd w:fill="auto" w:val="clear"/>
+          </w:tcPr>
+          <w:p>
+            <w:pPr>
+              <w:pStyle w:val="Style22"/>
+              <w:rPr/>
+            </w:pPr>
+            <w:r>
+              <w:rPr/>
+              <w:t>Q_n</w:t>
+            </w:r>
+          </w:p>
+        </w:tc>
+        <w:tc>
+          <w:tcPr>
             <w:tcW w:w="1377" w:type="dxa"/>
             <w:tcBorders>
               <w:top w:val="single" w:sz="2" w:space="0" w:color="000000"/>
@@ -7120,35 +7612,13 @@
             </w:pPr>
             <w:r>
               <w:rPr/>
-              <w:t>Q_n</w:t>
-            </w:r>
-          </w:p>
-        </w:tc>
-        <w:tc>
-          <w:tcPr>
-            <w:tcW w:w="1377" w:type="dxa"/>
-            <w:tcBorders>
-              <w:top w:val="single" w:sz="2" w:space="0" w:color="000000"/>
-              <w:left w:val="single" w:sz="2" w:space="0" w:color="000000"/>
-              <w:bottom w:val="single" w:sz="2" w:space="0" w:color="000000"/>
-              <w:insideH w:val="single" w:sz="2" w:space="0" w:color="000000"/>
-            </w:tcBorders>
-            <w:shd w:fill="auto" w:val="clear"/>
-          </w:tcPr>
-          <w:p>
-            <w:pPr>
-              <w:pStyle w:val="Style22"/>
-              <w:rPr/>
-            </w:pPr>
-            <w:r>
-              <w:rPr/>
               <w:t>Q_{n+1}</w:t>
             </w:r>
           </w:p>
         </w:tc>
         <w:tc>
           <w:tcPr>
-            <w:tcW w:w="1373" w:type="dxa"/>
+            <w:tcW w:w="1371" w:type="dxa"/>
             <w:tcBorders>
               <w:top w:val="single" w:sz="2" w:space="0" w:color="000000"/>
               <w:left w:val="single" w:sz="2" w:space="0" w:color="000000"/>
@@ -7241,7 +7711,7 @@
         </w:tc>
         <w:tc>
           <w:tcPr>
-            <w:tcW w:w="1380" w:type="dxa"/>
+            <w:tcW w:w="1381" w:type="dxa"/>
             <w:tcBorders>
               <w:top w:val="single" w:sz="2" w:space="0" w:color="000000"/>
               <w:left w:val="single" w:sz="2" w:space="0" w:color="000000"/>
@@ -7263,6 +7733,28 @@
         </w:tc>
         <w:tc>
           <w:tcPr>
+            <w:tcW w:w="1378" w:type="dxa"/>
+            <w:tcBorders>
+              <w:top w:val="single" w:sz="2" w:space="0" w:color="000000"/>
+              <w:left w:val="single" w:sz="2" w:space="0" w:color="000000"/>
+              <w:bottom w:val="single" w:sz="2" w:space="0" w:color="000000"/>
+              <w:insideH w:val="single" w:sz="2" w:space="0" w:color="000000"/>
+            </w:tcBorders>
+            <w:shd w:fill="auto" w:val="clear"/>
+          </w:tcPr>
+          <w:p>
+            <w:pPr>
+              <w:pStyle w:val="Style22"/>
+              <w:rPr/>
+            </w:pPr>
+            <w:r>
+              <w:rPr/>
+              <w:t>d0d1d2d3</w:t>
+            </w:r>
+          </w:p>
+        </w:tc>
+        <w:tc>
+          <w:tcPr>
             <w:tcW w:w="1377" w:type="dxa"/>
             <w:tcBorders>
               <w:top w:val="single" w:sz="2" w:space="0" w:color="000000"/>
@@ -7279,35 +7771,13 @@
             </w:pPr>
             <w:r>
               <w:rPr/>
-              <w:t>d0d1d2d3</w:t>
-            </w:r>
-          </w:p>
-        </w:tc>
-        <w:tc>
-          <w:tcPr>
-            <w:tcW w:w="1377" w:type="dxa"/>
-            <w:tcBorders>
-              <w:top w:val="single" w:sz="2" w:space="0" w:color="000000"/>
-              <w:left w:val="single" w:sz="2" w:space="0" w:color="000000"/>
-              <w:bottom w:val="single" w:sz="2" w:space="0" w:color="000000"/>
-              <w:insideH w:val="single" w:sz="2" w:space="0" w:color="000000"/>
-            </w:tcBorders>
-            <w:shd w:fill="auto" w:val="clear"/>
-          </w:tcPr>
-          <w:p>
-            <w:pPr>
-              <w:pStyle w:val="Style22"/>
-              <w:rPr/>
-            </w:pPr>
-            <w:r>
-              <w:rPr/>
               <w:t>0 0 0 0</w:t>
             </w:r>
           </w:p>
         </w:tc>
         <w:tc>
           <w:tcPr>
-            <w:tcW w:w="1373" w:type="dxa"/>
+            <w:tcW w:w="1371" w:type="dxa"/>
             <w:tcBorders>
               <w:top w:val="single" w:sz="2" w:space="0" w:color="000000"/>
               <w:left w:val="single" w:sz="2" w:space="0" w:color="000000"/>
@@ -7400,7 +7870,7 @@
         </w:tc>
         <w:tc>
           <w:tcPr>
-            <w:tcW w:w="1380" w:type="dxa"/>
+            <w:tcW w:w="1381" w:type="dxa"/>
             <w:tcBorders>
               <w:top w:val="single" w:sz="2" w:space="0" w:color="000000"/>
               <w:left w:val="single" w:sz="2" w:space="0" w:color="000000"/>
@@ -7424,6 +7894,28 @@
         </w:tc>
         <w:tc>
           <w:tcPr>
+            <w:tcW w:w="1378" w:type="dxa"/>
+            <w:tcBorders>
+              <w:top w:val="single" w:sz="2" w:space="0" w:color="000000"/>
+              <w:left w:val="single" w:sz="2" w:space="0" w:color="000000"/>
+              <w:bottom w:val="single" w:sz="2" w:space="0" w:color="000000"/>
+              <w:insideH w:val="single" w:sz="2" w:space="0" w:color="000000"/>
+            </w:tcBorders>
+            <w:shd w:fill="auto" w:val="clear"/>
+          </w:tcPr>
+          <w:p>
+            <w:pPr>
+              <w:pStyle w:val="Style22"/>
+              <w:rPr/>
+            </w:pPr>
+            <w:r>
+              <w:rPr/>
+              <w:t>d0d1d2d3</w:t>
+            </w:r>
+          </w:p>
+        </w:tc>
+        <w:tc>
+          <w:tcPr>
             <w:tcW w:w="1377" w:type="dxa"/>
             <w:tcBorders>
               <w:top w:val="single" w:sz="2" w:space="0" w:color="000000"/>
@@ -7440,35 +7932,13 @@
             </w:pPr>
             <w:r>
               <w:rPr/>
-              <w:t>d0d1d2d3</w:t>
-            </w:r>
-          </w:p>
-        </w:tc>
-        <w:tc>
-          <w:tcPr>
-            <w:tcW w:w="1377" w:type="dxa"/>
-            <w:tcBorders>
-              <w:top w:val="single" w:sz="2" w:space="0" w:color="000000"/>
-              <w:left w:val="single" w:sz="2" w:space="0" w:color="000000"/>
-              <w:bottom w:val="single" w:sz="2" w:space="0" w:color="000000"/>
-              <w:insideH w:val="single" w:sz="2" w:space="0" w:color="000000"/>
-            </w:tcBorders>
-            <w:shd w:fill="auto" w:val="clear"/>
-          </w:tcPr>
-          <w:p>
-            <w:pPr>
-              <w:pStyle w:val="Style22"/>
-              <w:rPr/>
-            </w:pPr>
-            <w:r>
-              <w:rPr/>
               <w:t>d0`d1`d2`d3`</w:t>
             </w:r>
           </w:p>
         </w:tc>
         <w:tc>
           <w:tcPr>
-            <w:tcW w:w="1373" w:type="dxa"/>
+            <w:tcW w:w="1371" w:type="dxa"/>
             <w:tcBorders>
               <w:top w:val="single" w:sz="2" w:space="0" w:color="000000"/>
               <w:left w:val="single" w:sz="2" w:space="0" w:color="000000"/>
@@ -7561,7 +8031,7 @@
         </w:tc>
         <w:tc>
           <w:tcPr>
-            <w:tcW w:w="1380" w:type="dxa"/>
+            <w:tcW w:w="1381" w:type="dxa"/>
             <w:tcBorders>
               <w:top w:val="single" w:sz="2" w:space="0" w:color="000000"/>
               <w:left w:val="single" w:sz="2" w:space="0" w:color="000000"/>
@@ -7585,6 +8055,28 @@
         </w:tc>
         <w:tc>
           <w:tcPr>
+            <w:tcW w:w="1378" w:type="dxa"/>
+            <w:tcBorders>
+              <w:top w:val="single" w:sz="2" w:space="0" w:color="000000"/>
+              <w:left w:val="single" w:sz="2" w:space="0" w:color="000000"/>
+              <w:bottom w:val="single" w:sz="2" w:space="0" w:color="000000"/>
+              <w:insideH w:val="single" w:sz="2" w:space="0" w:color="000000"/>
+            </w:tcBorders>
+            <w:shd w:fill="auto" w:val="clear"/>
+          </w:tcPr>
+          <w:p>
+            <w:pPr>
+              <w:pStyle w:val="Style22"/>
+              <w:rPr/>
+            </w:pPr>
+            <w:r>
+              <w:rPr/>
+              <w:t>d0d1d2d3</w:t>
+            </w:r>
+          </w:p>
+        </w:tc>
+        <w:tc>
+          <w:tcPr>
             <w:tcW w:w="1377" w:type="dxa"/>
             <w:tcBorders>
               <w:top w:val="single" w:sz="2" w:space="0" w:color="000000"/>
@@ -7601,35 +8093,13 @@
             </w:pPr>
             <w:r>
               <w:rPr/>
-              <w:t>d0d1d2d3</w:t>
-            </w:r>
-          </w:p>
-        </w:tc>
-        <w:tc>
-          <w:tcPr>
-            <w:tcW w:w="1377" w:type="dxa"/>
-            <w:tcBorders>
-              <w:top w:val="single" w:sz="2" w:space="0" w:color="000000"/>
-              <w:left w:val="single" w:sz="2" w:space="0" w:color="000000"/>
-              <w:bottom w:val="single" w:sz="2" w:space="0" w:color="000000"/>
-              <w:insideH w:val="single" w:sz="2" w:space="0" w:color="000000"/>
-            </w:tcBorders>
-            <w:shd w:fill="auto" w:val="clear"/>
-          </w:tcPr>
-          <w:p>
-            <w:pPr>
-              <w:pStyle w:val="Style22"/>
-              <w:rPr/>
-            </w:pPr>
-            <w:r>
-              <w:rPr/>
               <w:t>~d0~d1~d2~d3</w:t>
             </w:r>
           </w:p>
         </w:tc>
         <w:tc>
           <w:tcPr>
-            <w:tcW w:w="1373" w:type="dxa"/>
+            <w:tcW w:w="1371" w:type="dxa"/>
             <w:tcBorders>
               <w:top w:val="single" w:sz="2" w:space="0" w:color="000000"/>
               <w:left w:val="single" w:sz="2" w:space="0" w:color="000000"/>
@@ -7722,7 +8192,7 @@
         </w:tc>
         <w:tc>
           <w:tcPr>
-            <w:tcW w:w="1380" w:type="dxa"/>
+            <w:tcW w:w="1381" w:type="dxa"/>
             <w:tcBorders>
               <w:top w:val="single" w:sz="2" w:space="0" w:color="000000"/>
               <w:left w:val="single" w:sz="2" w:space="0" w:color="000000"/>
@@ -7746,6 +8216,28 @@
         </w:tc>
         <w:tc>
           <w:tcPr>
+            <w:tcW w:w="1378" w:type="dxa"/>
+            <w:tcBorders>
+              <w:top w:val="single" w:sz="2" w:space="0" w:color="000000"/>
+              <w:left w:val="single" w:sz="2" w:space="0" w:color="000000"/>
+              <w:bottom w:val="single" w:sz="2" w:space="0" w:color="000000"/>
+              <w:insideH w:val="single" w:sz="2" w:space="0" w:color="000000"/>
+            </w:tcBorders>
+            <w:shd w:fill="auto" w:val="clear"/>
+          </w:tcPr>
+          <w:p>
+            <w:pPr>
+              <w:pStyle w:val="Style22"/>
+              <w:rPr/>
+            </w:pPr>
+            <w:r>
+              <w:rPr/>
+              <w:t>d0d1d2d3</w:t>
+            </w:r>
+          </w:p>
+        </w:tc>
+        <w:tc>
+          <w:tcPr>
             <w:tcW w:w="1377" w:type="dxa"/>
             <w:tcBorders>
               <w:top w:val="single" w:sz="2" w:space="0" w:color="000000"/>
@@ -7762,35 +8254,13 @@
             </w:pPr>
             <w:r>
               <w:rPr/>
-              <w:t>d0d1d2d3</w:t>
-            </w:r>
-          </w:p>
-        </w:tc>
-        <w:tc>
-          <w:tcPr>
-            <w:tcW w:w="1377" w:type="dxa"/>
-            <w:tcBorders>
-              <w:top w:val="single" w:sz="2" w:space="0" w:color="000000"/>
-              <w:left w:val="single" w:sz="2" w:space="0" w:color="000000"/>
-              <w:bottom w:val="single" w:sz="2" w:space="0" w:color="000000"/>
-              <w:insideH w:val="single" w:sz="2" w:space="0" w:color="000000"/>
-            </w:tcBorders>
-            <w:shd w:fill="auto" w:val="clear"/>
-          </w:tcPr>
-          <w:p>
-            <w:pPr>
-              <w:pStyle w:val="Style22"/>
-              <w:rPr/>
-            </w:pPr>
-            <w:r>
-              <w:rPr/>
               <w:t>d3d0d1d2</w:t>
             </w:r>
           </w:p>
         </w:tc>
         <w:tc>
           <w:tcPr>
-            <w:tcW w:w="1373" w:type="dxa"/>
+            <w:tcW w:w="1371" w:type="dxa"/>
             <w:tcBorders>
               <w:top w:val="single" w:sz="2" w:space="0" w:color="000000"/>
               <w:left w:val="single" w:sz="2" w:space="0" w:color="000000"/>
@@ -7883,7 +8353,7 @@
         </w:tc>
         <w:tc>
           <w:tcPr>
-            <w:tcW w:w="1380" w:type="dxa"/>
+            <w:tcW w:w="1381" w:type="dxa"/>
             <w:tcBorders>
               <w:top w:val="single" w:sz="2" w:space="0" w:color="000000"/>
               <w:left w:val="single" w:sz="2" w:space="0" w:color="000000"/>
@@ -7907,6 +8377,28 @@
         </w:tc>
         <w:tc>
           <w:tcPr>
+            <w:tcW w:w="1378" w:type="dxa"/>
+            <w:tcBorders>
+              <w:top w:val="single" w:sz="2" w:space="0" w:color="000000"/>
+              <w:left w:val="single" w:sz="2" w:space="0" w:color="000000"/>
+              <w:bottom w:val="single" w:sz="2" w:space="0" w:color="000000"/>
+              <w:insideH w:val="single" w:sz="2" w:space="0" w:color="000000"/>
+            </w:tcBorders>
+            <w:shd w:fill="auto" w:val="clear"/>
+          </w:tcPr>
+          <w:p>
+            <w:pPr>
+              <w:pStyle w:val="Style22"/>
+              <w:rPr/>
+            </w:pPr>
+            <w:r>
+              <w:rPr/>
+              <w:t>d0d1d2d3</w:t>
+            </w:r>
+          </w:p>
+        </w:tc>
+        <w:tc>
+          <w:tcPr>
             <w:tcW w:w="1377" w:type="dxa"/>
             <w:tcBorders>
               <w:top w:val="single" w:sz="2" w:space="0" w:color="000000"/>
@@ -7923,35 +8415,13 @@
             </w:pPr>
             <w:r>
               <w:rPr/>
-              <w:t>d0d1d2d3</w:t>
-            </w:r>
-          </w:p>
-        </w:tc>
-        <w:tc>
-          <w:tcPr>
-            <w:tcW w:w="1377" w:type="dxa"/>
-            <w:tcBorders>
-              <w:top w:val="single" w:sz="2" w:space="0" w:color="000000"/>
-              <w:left w:val="single" w:sz="2" w:space="0" w:color="000000"/>
-              <w:bottom w:val="single" w:sz="2" w:space="0" w:color="000000"/>
-              <w:insideH w:val="single" w:sz="2" w:space="0" w:color="000000"/>
-            </w:tcBorders>
-            <w:shd w:fill="auto" w:val="clear"/>
-          </w:tcPr>
-          <w:p>
-            <w:pPr>
-              <w:pStyle w:val="Style22"/>
-              <w:rPr/>
-            </w:pPr>
-            <w:r>
-              <w:rPr/>
               <w:t>d1d2d3 0</w:t>
             </w:r>
           </w:p>
         </w:tc>
         <w:tc>
           <w:tcPr>
-            <w:tcW w:w="1373" w:type="dxa"/>
+            <w:tcW w:w="1371" w:type="dxa"/>
             <w:tcBorders>
               <w:top w:val="single" w:sz="2" w:space="0" w:color="000000"/>
               <w:left w:val="single" w:sz="2" w:space="0" w:color="000000"/>
@@ -7995,12 +8465,12 @@
         <w:pStyle w:val="3"/>
         <w:numPr>
           <w:ilvl w:val="2"/>
-          <w:numId w:val="2"/>
-        </w:numPr>
-        <w:rPr/>
-      </w:pPr>
-      <w:bookmarkStart w:id="15" w:name="__RefHeading___Toc25650_1320847207"/>
-      <w:bookmarkEnd w:id="15"/>
+          <w:numId w:val="3"/>
+        </w:numPr>
+        <w:rPr/>
+      </w:pPr>
+      <w:bookmarkStart w:id="16" w:name="__RefHeading___Toc25650_1320847207"/>
+      <w:bookmarkEnd w:id="16"/>
       <w:r>
         <w:rPr/>
         <w:t>2.2.2. Функциональная схема</w:t>
@@ -8055,7 +8525,7 @@
           <wp:inline distT="0" distB="0" distL="0" distR="0">
             <wp:extent cx="6120130" cy="5093335"/>
             <wp:effectExtent l="0" t="0" r="0" b="0"/>
-            <wp:docPr id="12" name="Изображение2" descr=""/>
+            <wp:docPr id="15" name="Изображение2" descr=""/>
             <wp:cNvGraphicFramePr>
               <a:graphicFrameLocks xmlns:a="http://schemas.openxmlformats.org/drawingml/2006/main" noChangeAspect="1"/>
             </wp:cNvGraphicFramePr>
@@ -8063,13 +8533,13 @@
               <a:graphicData uri="http://schemas.openxmlformats.org/drawingml/2006/picture">
                 <pic:pic xmlns:pic="http://schemas.openxmlformats.org/drawingml/2006/picture">
                   <pic:nvPicPr>
-                    <pic:cNvPr id="12" name="Изображение2" descr=""/>
+                    <pic:cNvPr id="15" name="Изображение2" descr=""/>
                     <pic:cNvPicPr>
                       <a:picLocks noChangeAspect="1" noChangeArrowheads="1"/>
                     </pic:cNvPicPr>
                   </pic:nvPicPr>
                   <pic:blipFill>
-                    <a:blip r:embed="rId13"/>
+                    <a:blip r:embed="rId16"/>
                     <a:stretch>
                       <a:fillRect/>
                     </a:stretch>
@@ -8134,7 +8604,7 @@
           <w:b w:val="false"/>
           <w:bCs w:val="false"/>
         </w:rPr>
-        <w:t>12</w:t>
+        <w:t>15</w:t>
       </w:r>
       <w:r>
         <w:rPr>
@@ -8171,12 +8641,12 @@
         <w:pStyle w:val="3"/>
         <w:numPr>
           <w:ilvl w:val="2"/>
-          <w:numId w:val="2"/>
-        </w:numPr>
-        <w:rPr/>
-      </w:pPr>
-      <w:bookmarkStart w:id="16" w:name="__RefHeading___Toc25652_1320847207"/>
-      <w:bookmarkEnd w:id="16"/>
+          <w:numId w:val="3"/>
+        </w:numPr>
+        <w:rPr/>
+      </w:pPr>
+      <w:bookmarkStart w:id="17" w:name="__RefHeading___Toc25652_1320847207"/>
+      <w:bookmarkEnd w:id="17"/>
       <w:r>
         <w:rPr/>
         <w:t>2.2.3. Функциональное и временное моделирование</w:t>
@@ -8231,7 +8701,7 @@
           <wp:inline distT="0" distB="0" distL="0" distR="0">
             <wp:extent cx="6120130" cy="4111625"/>
             <wp:effectExtent l="0" t="0" r="0" b="0"/>
-            <wp:docPr id="13" name="Изображение17" descr=""/>
+            <wp:docPr id="16" name="Изображение17" descr=""/>
             <wp:cNvGraphicFramePr>
               <a:graphicFrameLocks xmlns:a="http://schemas.openxmlformats.org/drawingml/2006/main" noChangeAspect="1"/>
             </wp:cNvGraphicFramePr>
@@ -8239,13 +8709,13 @@
               <a:graphicData uri="http://schemas.openxmlformats.org/drawingml/2006/picture">
                 <pic:pic xmlns:pic="http://schemas.openxmlformats.org/drawingml/2006/picture">
                   <pic:nvPicPr>
-                    <pic:cNvPr id="13" name="Изображение17" descr=""/>
+                    <pic:cNvPr id="16" name="Изображение17" descr=""/>
                     <pic:cNvPicPr>
                       <a:picLocks noChangeAspect="1" noChangeArrowheads="1"/>
                     </pic:cNvPicPr>
                   </pic:nvPicPr>
                   <pic:blipFill>
-                    <a:blip r:embed="rId14"/>
+                    <a:blip r:embed="rId17"/>
                     <a:stretch>
                       <a:fillRect/>
                     </a:stretch>
@@ -8310,7 +8780,7 @@
           <w:b w:val="false"/>
           <w:bCs w:val="false"/>
         </w:rPr>
-        <w:t>13</w:t>
+        <w:t>16</w:t>
       </w:r>
       <w:r>
         <w:rPr>
@@ -8359,7 +8829,7 @@
           <wp:inline distT="0" distB="0" distL="0" distR="0">
             <wp:extent cx="6120130" cy="3939540"/>
             <wp:effectExtent l="0" t="0" r="0" b="0"/>
-            <wp:docPr id="14" name="Изображение18" descr=""/>
+            <wp:docPr id="17" name="Изображение18" descr=""/>
             <wp:cNvGraphicFramePr>
               <a:graphicFrameLocks xmlns:a="http://schemas.openxmlformats.org/drawingml/2006/main" noChangeAspect="1"/>
             </wp:cNvGraphicFramePr>
@@ -8367,13 +8837,13 @@
               <a:graphicData uri="http://schemas.openxmlformats.org/drawingml/2006/picture">
                 <pic:pic xmlns:pic="http://schemas.openxmlformats.org/drawingml/2006/picture">
                   <pic:nvPicPr>
-                    <pic:cNvPr id="14" name="Изображение18" descr=""/>
+                    <pic:cNvPr id="17" name="Изображение18" descr=""/>
                     <pic:cNvPicPr>
                       <a:picLocks noChangeAspect="1" noChangeArrowheads="1"/>
                     </pic:cNvPicPr>
                   </pic:nvPicPr>
                   <pic:blipFill>
-                    <a:blip r:embed="rId15"/>
+                    <a:blip r:embed="rId18"/>
                     <a:stretch>
                       <a:fillRect/>
                     </a:stretch>
@@ -8438,7 +8908,7 @@
           <w:b w:val="false"/>
           <w:bCs w:val="false"/>
         </w:rPr>
-        <w:t>14</w:t>
+        <w:t>17</w:t>
       </w:r>
       <w:r>
         <w:rPr>
@@ -8487,7 +8957,7 @@
           <wp:inline distT="0" distB="0" distL="0" distR="0">
             <wp:extent cx="6120130" cy="3996055"/>
             <wp:effectExtent l="0" t="0" r="0" b="0"/>
-            <wp:docPr id="15" name="Изображение19" descr=""/>
+            <wp:docPr id="18" name="Изображение19" descr=""/>
             <wp:cNvGraphicFramePr>
               <a:graphicFrameLocks xmlns:a="http://schemas.openxmlformats.org/drawingml/2006/main" noChangeAspect="1"/>
             </wp:cNvGraphicFramePr>
@@ -8495,13 +8965,13 @@
               <a:graphicData uri="http://schemas.openxmlformats.org/drawingml/2006/picture">
                 <pic:pic xmlns:pic="http://schemas.openxmlformats.org/drawingml/2006/picture">
                   <pic:nvPicPr>
-                    <pic:cNvPr id="15" name="Изображение19" descr=""/>
+                    <pic:cNvPr id="18" name="Изображение19" descr=""/>
                     <pic:cNvPicPr>
                       <a:picLocks noChangeAspect="1" noChangeArrowheads="1"/>
                     </pic:cNvPicPr>
                   </pic:nvPicPr>
                   <pic:blipFill>
-                    <a:blip r:embed="rId16"/>
+                    <a:blip r:embed="rId19"/>
                     <a:stretch>
                       <a:fillRect/>
                     </a:stretch>
@@ -8566,7 +9036,7 @@
           <w:b w:val="false"/>
           <w:bCs w:val="false"/>
         </w:rPr>
-        <w:t>15</w:t>
+        <w:t>18</w:t>
       </w:r>
       <w:r>
         <w:rPr>
@@ -8615,7 +9085,7 @@
           <wp:inline distT="0" distB="0" distL="0" distR="0">
             <wp:extent cx="6120130" cy="3977005"/>
             <wp:effectExtent l="0" t="0" r="0" b="0"/>
-            <wp:docPr id="16" name="Изображение20" descr=""/>
+            <wp:docPr id="19" name="Изображение20" descr=""/>
             <wp:cNvGraphicFramePr>
               <a:graphicFrameLocks xmlns:a="http://schemas.openxmlformats.org/drawingml/2006/main" noChangeAspect="1"/>
             </wp:cNvGraphicFramePr>
@@ -8623,13 +9093,13 @@
               <a:graphicData uri="http://schemas.openxmlformats.org/drawingml/2006/picture">
                 <pic:pic xmlns:pic="http://schemas.openxmlformats.org/drawingml/2006/picture">
                   <pic:nvPicPr>
-                    <pic:cNvPr id="16" name="Изображение20" descr=""/>
+                    <pic:cNvPr id="19" name="Изображение20" descr=""/>
                     <pic:cNvPicPr>
                       <a:picLocks noChangeAspect="1" noChangeArrowheads="1"/>
                     </pic:cNvPicPr>
                   </pic:nvPicPr>
                   <pic:blipFill>
-                    <a:blip r:embed="rId17"/>
+                    <a:blip r:embed="rId20"/>
                     <a:stretch>
                       <a:fillRect/>
                     </a:stretch>
@@ -8694,7 +9164,7 @@
           <w:b w:val="false"/>
           <w:bCs w:val="false"/>
         </w:rPr>
-        <w:t>16</w:t>
+        <w:t>19</w:t>
       </w:r>
       <w:r>
         <w:rPr>
@@ -8743,7 +9213,7 @@
           <wp:inline distT="0" distB="0" distL="0" distR="0">
             <wp:extent cx="6120130" cy="3940810"/>
             <wp:effectExtent l="0" t="0" r="0" b="0"/>
-            <wp:docPr id="17" name="Изображение21" descr=""/>
+            <wp:docPr id="20" name="Изображение21" descr=""/>
             <wp:cNvGraphicFramePr>
               <a:graphicFrameLocks xmlns:a="http://schemas.openxmlformats.org/drawingml/2006/main" noChangeAspect="1"/>
             </wp:cNvGraphicFramePr>
@@ -8751,13 +9221,13 @@
               <a:graphicData uri="http://schemas.openxmlformats.org/drawingml/2006/picture">
                 <pic:pic xmlns:pic="http://schemas.openxmlformats.org/drawingml/2006/picture">
                   <pic:nvPicPr>
-                    <pic:cNvPr id="17" name="Изображение21" descr=""/>
+                    <pic:cNvPr id="20" name="Изображение21" descr=""/>
                     <pic:cNvPicPr>
                       <a:picLocks noChangeAspect="1" noChangeArrowheads="1"/>
                     </pic:cNvPicPr>
                   </pic:nvPicPr>
                   <pic:blipFill>
-                    <a:blip r:embed="rId18"/>
+                    <a:blip r:embed="rId21"/>
                     <a:stretch>
                       <a:fillRect/>
                     </a:stretch>
@@ -8822,7 +9292,7 @@
           <w:b w:val="false"/>
           <w:bCs w:val="false"/>
         </w:rPr>
-        <w:t>17</w:t>
+        <w:t>20</w:t>
       </w:r>
       <w:r>
         <w:rPr>
@@ -8903,7 +9373,7 @@
           <wp:inline distT="0" distB="0" distL="0" distR="0">
             <wp:extent cx="6120130" cy="3985260"/>
             <wp:effectExtent l="0" t="0" r="0" b="0"/>
-            <wp:docPr id="18" name="Изображение22" descr=""/>
+            <wp:docPr id="21" name="Изображение22" descr=""/>
             <wp:cNvGraphicFramePr>
               <a:graphicFrameLocks xmlns:a="http://schemas.openxmlformats.org/drawingml/2006/main" noChangeAspect="1"/>
             </wp:cNvGraphicFramePr>
@@ -8911,13 +9381,13 @@
               <a:graphicData uri="http://schemas.openxmlformats.org/drawingml/2006/picture">
                 <pic:pic xmlns:pic="http://schemas.openxmlformats.org/drawingml/2006/picture">
                   <pic:nvPicPr>
-                    <pic:cNvPr id="18" name="Изображение22" descr=""/>
+                    <pic:cNvPr id="21" name="Изображение22" descr=""/>
                     <pic:cNvPicPr>
                       <a:picLocks noChangeAspect="1" noChangeArrowheads="1"/>
                     </pic:cNvPicPr>
                   </pic:nvPicPr>
                   <pic:blipFill>
-                    <a:blip r:embed="rId19"/>
+                    <a:blip r:embed="rId22"/>
                     <a:stretch>
                       <a:fillRect/>
                     </a:stretch>
@@ -8982,7 +9452,7 @@
           <w:b w:val="false"/>
           <w:bCs w:val="false"/>
         </w:rPr>
-        <w:t>18</w:t>
+        <w:t>21</w:t>
       </w:r>
       <w:r>
         <w:rPr>
@@ -9019,12 +9489,12 @@
         <w:pStyle w:val="3"/>
         <w:numPr>
           <w:ilvl w:val="2"/>
-          <w:numId w:val="2"/>
-        </w:numPr>
-        <w:rPr/>
-      </w:pPr>
-      <w:bookmarkStart w:id="17" w:name="__RefHeading___Toc25654_1320847207"/>
-      <w:bookmarkEnd w:id="17"/>
+          <w:numId w:val="3"/>
+        </w:numPr>
+        <w:rPr/>
+      </w:pPr>
+      <w:bookmarkStart w:id="18" w:name="__RefHeading___Toc25654_1320847207"/>
+      <w:bookmarkEnd w:id="18"/>
       <w:r>
         <w:rPr/>
         <w:t>2.2.4. Макетное моделирование</w:t>
@@ -9079,7 +9549,7 @@
           <wp:inline distT="0" distB="0" distL="0" distR="0">
             <wp:extent cx="6120130" cy="4822825"/>
             <wp:effectExtent l="0" t="0" r="0" b="0"/>
-            <wp:docPr id="19" name="Изображение16" descr=""/>
+            <wp:docPr id="22" name="Изображение16" descr=""/>
             <wp:cNvGraphicFramePr>
               <a:graphicFrameLocks xmlns:a="http://schemas.openxmlformats.org/drawingml/2006/main" noChangeAspect="1"/>
             </wp:cNvGraphicFramePr>
@@ -9087,13 +9557,13 @@
               <a:graphicData uri="http://schemas.openxmlformats.org/drawingml/2006/picture">
                 <pic:pic xmlns:pic="http://schemas.openxmlformats.org/drawingml/2006/picture">
                   <pic:nvPicPr>
-                    <pic:cNvPr id="19" name="Изображение16" descr=""/>
+                    <pic:cNvPr id="22" name="Изображение16" descr=""/>
                     <pic:cNvPicPr>
                       <a:picLocks noChangeAspect="1" noChangeArrowheads="1"/>
                     </pic:cNvPicPr>
                   </pic:nvPicPr>
                   <pic:blipFill>
-                    <a:blip r:embed="rId20"/>
+                    <a:blip r:embed="rId23"/>
                     <a:stretch>
                       <a:fillRect/>
                     </a:stretch>
@@ -9158,7 +9628,7 @@
           <w:b w:val="false"/>
           <w:bCs w:val="false"/>
         </w:rPr>
-        <w:t>19</w:t>
+        <w:t>22</w:t>
       </w:r>
       <w:r>
         <w:rPr>
@@ -9198,12 +9668,12 @@
         <w:pStyle w:val="1"/>
         <w:numPr>
           <w:ilvl w:val="0"/>
-          <w:numId w:val="4"/>
-        </w:numPr>
-        <w:rPr/>
-      </w:pPr>
-      <w:bookmarkStart w:id="18" w:name="__RefHeading___Toc358_311249038"/>
-      <w:bookmarkEnd w:id="18"/>
+          <w:numId w:val="5"/>
+        </w:numPr>
+        <w:rPr/>
+      </w:pPr>
+      <w:bookmarkStart w:id="19" w:name="__RefHeading___Toc358_311249038"/>
+      <w:bookmarkEnd w:id="19"/>
       <w:r>
         <w:rPr/>
         <w:t>3. Вывод</w:t>
@@ -9225,14 +9695,14 @@
         <w:tab/>
         <w:t>В ходе выполнения лабораторной работы №5 «</w:t>
       </w:r>
-      <w:bookmarkStart w:id="19" w:name="__DdeLink__10522_7389959"/>
-      <w:bookmarkStart w:id="20" w:name="__DdeLink__40860_3602482805"/>
+      <w:bookmarkStart w:id="20" w:name="__DdeLink__10522_7389959"/>
+      <w:bookmarkStart w:id="21" w:name="__DdeLink__40860_3602482805"/>
       <w:r>
         <w:rPr/>
         <w:t>Исследование регистров</w:t>
       </w:r>
-      <w:bookmarkEnd w:id="19"/>
       <w:bookmarkEnd w:id="20"/>
+      <w:bookmarkEnd w:id="21"/>
       <w:r>
         <w:rPr/>
         <w:t>» были исследованы особенности проектирования регистров различного типа (в том числе регистр на базе RS-триггеров и многофункциональный регистр на базе D-триггеров, который выполняет параллельную загрузку, инверсию кода, циклический сдвиг вправо и сдвиг влево с заполнением 0), закреплены навыки синтеза и экспериментального исследования узлов в среде Quartus II. В ходе работы были построены функциональные и временные диаграммы, отражающие работу регистров, произведена «распиновка» для макетного моделирования регистров и спроектированы указанные в задании регистры. Таким образом и были исследованы особенности проектирования регистров различного типа, закреплены навыки синтеза и экспериментального исследования узлов в среде Quartus II.</w:t>
@@ -9261,12 +9731,12 @@
         <w:pStyle w:val="1"/>
         <w:numPr>
           <w:ilvl w:val="0"/>
-          <w:numId w:val="4"/>
-        </w:numPr>
-        <w:rPr/>
-      </w:pPr>
-      <w:bookmarkStart w:id="21" w:name="__RefHeading___Toc360_311249038"/>
-      <w:bookmarkEnd w:id="21"/>
+          <w:numId w:val="5"/>
+        </w:numPr>
+        <w:rPr/>
+      </w:pPr>
+      <w:bookmarkStart w:id="22" w:name="__RefHeading___Toc360_311249038"/>
+      <w:bookmarkEnd w:id="22"/>
       <w:r>
         <w:rPr/>
         <w:t>4. Список использованных источников</w:t>
@@ -9288,7 +9758,7 @@
         <w:tab/>
         <w:t xml:space="preserve">1. Онлайн-курс «Элементная база цифровых систем» в LMS Moodle [сайт]. URL: </w:t>
       </w:r>
-      <w:hyperlink r:id="rId21">
+      <w:hyperlink r:id="rId24">
         <w:r>
           <w:rPr>
             <w:rStyle w:val="Style10"/>
@@ -9334,7 +9804,7 @@
         <w:tab/>
         <w:t xml:space="preserve">3. Компоненты и технологии [сайт]. URL: </w:t>
       </w:r>
-      <w:hyperlink r:id="rId22">
+      <w:hyperlink r:id="rId25">
         <w:r>
           <w:rPr>
             <w:rStyle w:val="Style10"/>
@@ -9363,7 +9833,7 @@
         <w:tab/>
         <w:t xml:space="preserve">4. Русские блоги [сайт]. URL: </w:t>
       </w:r>
-      <w:hyperlink r:id="rId23">
+      <w:hyperlink r:id="rId26">
         <w:r>
           <w:rPr>
             <w:rStyle w:val="Style10"/>
@@ -9392,7 +9862,7 @@
         <w:tab/>
         <w:t xml:space="preserve">5. РадиоКОТ [сайт]. URL: </w:t>
       </w:r>
-      <w:hyperlink r:id="rId24">
+      <w:hyperlink r:id="rId27">
         <w:r>
           <w:rPr>
             <w:rStyle w:val="Style10"/>
@@ -9421,8 +9891,8 @@
       </w:r>
     </w:p>
     <w:sectPr>
-      <w:footerReference w:type="default" r:id="rId25"/>
-      <w:footerReference w:type="first" r:id="rId26"/>
+      <w:footerReference w:type="default" r:id="rId28"/>
+      <w:footerReference w:type="first" r:id="rId29"/>
       <w:type w:val="nextPage"/>
       <w:pgSz w:w="11906" w:h="16838"/>
       <w:pgMar w:left="1134" w:right="1134" w:header="0" w:top="1134" w:footer="1134" w:bottom="2223" w:gutter="0"/>
@@ -9457,7 +9927,7 @@
     </w:r>
     <w:r>
       <w:rPr/>
-      <w:t>27</w:t>
+      <w:t>2</w:t>
     </w:r>
     <w:r>
       <w:rPr/>
@@ -9958,6 +10428,98 @@
       </w:pPr>
     </w:lvl>
   </w:abstractNum>
+  <w:abstractNum w:abstractNumId="6">
+    <w:lvl w:ilvl="0">
+      <w:start w:val="1"/>
+      <w:numFmt w:val="none"/>
+      <w:suff w:val="nothing"/>
+      <w:lvlText w:val=""/>
+      <w:lvlJc w:val="left"/>
+      <w:pPr>
+        <w:ind w:left="0" w:hanging="0"/>
+      </w:pPr>
+    </w:lvl>
+    <w:lvl w:ilvl="1">
+      <w:start w:val="1"/>
+      <w:numFmt w:val="none"/>
+      <w:suff w:val="nothing"/>
+      <w:lvlText w:val=""/>
+      <w:lvlJc w:val="left"/>
+      <w:pPr>
+        <w:ind w:left="0" w:hanging="0"/>
+      </w:pPr>
+    </w:lvl>
+    <w:lvl w:ilvl="2">
+      <w:start w:val="1"/>
+      <w:numFmt w:val="none"/>
+      <w:suff w:val="nothing"/>
+      <w:lvlText w:val=""/>
+      <w:lvlJc w:val="left"/>
+      <w:pPr>
+        <w:ind w:left="0" w:hanging="0"/>
+      </w:pPr>
+    </w:lvl>
+    <w:lvl w:ilvl="3">
+      <w:start w:val="1"/>
+      <w:numFmt w:val="none"/>
+      <w:suff w:val="nothing"/>
+      <w:lvlText w:val=""/>
+      <w:lvlJc w:val="left"/>
+      <w:pPr>
+        <w:ind w:left="0" w:hanging="0"/>
+      </w:pPr>
+    </w:lvl>
+    <w:lvl w:ilvl="4">
+      <w:start w:val="1"/>
+      <w:numFmt w:val="none"/>
+      <w:suff w:val="nothing"/>
+      <w:lvlText w:val=""/>
+      <w:lvlJc w:val="left"/>
+      <w:pPr>
+        <w:ind w:left="0" w:hanging="0"/>
+      </w:pPr>
+    </w:lvl>
+    <w:lvl w:ilvl="5">
+      <w:start w:val="1"/>
+      <w:numFmt w:val="none"/>
+      <w:suff w:val="nothing"/>
+      <w:lvlText w:val=""/>
+      <w:lvlJc w:val="left"/>
+      <w:pPr>
+        <w:ind w:left="0" w:hanging="0"/>
+      </w:pPr>
+    </w:lvl>
+    <w:lvl w:ilvl="6">
+      <w:start w:val="1"/>
+      <w:numFmt w:val="none"/>
+      <w:suff w:val="nothing"/>
+      <w:lvlText w:val=""/>
+      <w:lvlJc w:val="left"/>
+      <w:pPr>
+        <w:ind w:left="0" w:hanging="0"/>
+      </w:pPr>
+    </w:lvl>
+    <w:lvl w:ilvl="7">
+      <w:start w:val="1"/>
+      <w:numFmt w:val="none"/>
+      <w:suff w:val="nothing"/>
+      <w:lvlText w:val=""/>
+      <w:lvlJc w:val="left"/>
+      <w:pPr>
+        <w:ind w:left="0" w:hanging="0"/>
+      </w:pPr>
+    </w:lvl>
+    <w:lvl w:ilvl="8">
+      <w:start w:val="1"/>
+      <w:numFmt w:val="none"/>
+      <w:suff w:val="nothing"/>
+      <w:lvlText w:val=""/>
+      <w:lvlJc w:val="left"/>
+      <w:pPr>
+        <w:ind w:left="0" w:hanging="0"/>
+      </w:pPr>
+    </w:lvl>
+  </w:abstractNum>
   <w:num w:numId="1">
     <w:abstractNumId w:val="1"/>
   </w:num>
@@ -9972,6 +10534,9 @@
   </w:num>
   <w:num w:numId="5">
     <w:abstractNumId w:val="5"/>
+  </w:num>
+  <w:num w:numId="6">
+    <w:abstractNumId w:val="6"/>
   </w:num>
 </w:numbering>
 </file>
@@ -10468,6 +11033,16 @@
     <w:qFormat/>
     <w:rPr/>
   </w:style>
+  <w:style w:type="character" w:styleId="ListLabel54">
+    <w:name w:val="ListLabel 54"/>
+    <w:qFormat/>
+    <w:rPr/>
+  </w:style>
+  <w:style w:type="character" w:styleId="ListLabel55">
+    <w:name w:val="ListLabel 55"/>
+    <w:qFormat/>
+    <w:rPr/>
+  </w:style>
   <w:style w:type="paragraph" w:styleId="Style16">
     <w:name w:val="Заголовок"/>
     <w:basedOn w:val="Normal"/>

</xml_diff>